<commit_message>
słowniki combobox połączone przez Accessa
</commit_message>
<xml_diff>
--- a/Docs/RemaGUM.docx
+++ b/Docs/RemaGUM.docx
@@ -676,370 +676,19 @@
         <w:t xml:space="preserve">SŁOWNIK -&gt; </w:t>
       </w:r>
       <w:r>
-        <w:t>kilka razy w m</w:t>
+        <w:t xml:space="preserve">kilka razy w </w:t>
+      </w:r>
+      <w:proofErr w:type="spellStart"/>
+      <w:r>
+        <w:t>m</w:t>
       </w:r>
       <w:r>
         <w:t>iesiąc</w:t>
       </w:r>
       <w:r>
-        <w:t>u / kwartale /</w:t>
-      </w:r>
-      <w:r>
-        <w:rPr>
-          <w:rFonts w:ascii="Calibri" w:eastAsia="Times New Roman" w:hAnsi="Calibri" w:cs="Times New Roman"/>
-          <w:color w:val="000000"/>
-          <w:lang w:eastAsia="pl-PL"/>
-        </w:rPr>
-        <w:t xml:space="preserve"> w okresie półrocznym</w:t>
-      </w:r>
-      <w:r>
-        <w:t>/</w:t>
-      </w:r>
-      <w:r>
-        <w:t>w</w:t>
-      </w:r>
-      <w:r>
-        <w:t xml:space="preserve"> roku / rzadziej / nieużywana)</w:t>
-      </w:r>
-      <w:r>
-        <w:t xml:space="preserve"> </w:t>
+        <w:t>u</w:t>
       </w:r>
     </w:p>
-    <w:tbl>
-      <w:tblPr>
-        <w:tblW w:w="5529" w:type="dxa"/>
-        <w:tblCellMar>
-          <w:left w:w="70" w:type="dxa"/>
-          <w:right w:w="70" w:type="dxa"/>
-        </w:tblCellMar>
-        <w:tblLook w:val="04A0" w:firstRow="1" w:lastRow="0" w:firstColumn="1" w:lastColumn="0" w:noHBand="0" w:noVBand="1"/>
-      </w:tblPr>
-      <w:tblGrid>
-        <w:gridCol w:w="5529"/>
-      </w:tblGrid>
-      <w:tr>
-        <w:trPr>
-          <w:trHeight w:val="300"/>
-        </w:trPr>
-        <w:tc>
-          <w:tcPr>
-            <w:tcW w:w="5529" w:type="dxa"/>
-            <w:tcBorders>
-              <w:top w:val="nil"/>
-              <w:left w:val="nil"/>
-              <w:bottom w:val="nil"/>
-              <w:right w:val="nil"/>
-            </w:tcBorders>
-            <w:shd w:val="clear" w:color="auto" w:fill="auto"/>
-            <w:noWrap/>
-            <w:vAlign w:val="bottom"/>
-            <w:hideMark/>
-          </w:tcPr>
-          <w:p>
-            <w:pPr>
-              <w:pStyle w:val="Akapitzlist"/>
-              <w:numPr>
-                <w:ilvl w:val="0"/>
-                <w:numId w:val="10"/>
-              </w:numPr>
-              <w:spacing w:after="0" w:line="240" w:lineRule="auto"/>
-              <w:ind w:left="1485"/>
-              <w:rPr>
-                <w:rFonts w:ascii="Calibri" w:eastAsia="Times New Roman" w:hAnsi="Calibri" w:cs="Times New Roman"/>
-                <w:color w:val="000000"/>
-                <w:lang w:eastAsia="pl-PL"/>
-              </w:rPr>
-            </w:pPr>
-            <w:r>
-              <w:rPr>
-                <w:rFonts w:ascii="Calibri" w:eastAsia="Times New Roman" w:hAnsi="Calibri" w:cs="Times New Roman"/>
-                <w:color w:val="000000"/>
-                <w:lang w:eastAsia="pl-PL"/>
-              </w:rPr>
-              <w:t>5</w:t>
-            </w:r>
-            <w:r>
-              <w:rPr>
-                <w:rFonts w:ascii="Calibri" w:eastAsia="Times New Roman" w:hAnsi="Calibri" w:cs="Times New Roman"/>
-                <w:color w:val="000000"/>
-                <w:lang w:eastAsia="pl-PL"/>
-              </w:rPr>
-              <w:t xml:space="preserve"> -&gt; kilka X w </w:t>
-            </w:r>
-            <w:proofErr w:type="spellStart"/>
-            <w:r>
-              <w:rPr>
-                <w:rFonts w:ascii="Calibri" w:eastAsia="Times New Roman" w:hAnsi="Calibri" w:cs="Times New Roman"/>
-                <w:color w:val="000000"/>
-                <w:lang w:eastAsia="pl-PL"/>
-              </w:rPr>
-              <w:t>mies</w:t>
-            </w:r>
-            <w:proofErr w:type="spellEnd"/>
-          </w:p>
-        </w:tc>
-      </w:tr>
-      <w:tr>
-        <w:trPr>
-          <w:trHeight w:val="300"/>
-        </w:trPr>
-        <w:tc>
-          <w:tcPr>
-            <w:tcW w:w="5529" w:type="dxa"/>
-            <w:tcBorders>
-              <w:top w:val="nil"/>
-              <w:left w:val="nil"/>
-              <w:bottom w:val="nil"/>
-              <w:right w:val="nil"/>
-            </w:tcBorders>
-            <w:shd w:val="clear" w:color="auto" w:fill="auto"/>
-            <w:noWrap/>
-            <w:vAlign w:val="bottom"/>
-            <w:hideMark/>
-          </w:tcPr>
-          <w:p>
-            <w:pPr>
-              <w:pStyle w:val="Akapitzlist"/>
-              <w:numPr>
-                <w:ilvl w:val="0"/>
-                <w:numId w:val="10"/>
-              </w:numPr>
-              <w:spacing w:after="0" w:line="240" w:lineRule="auto"/>
-              <w:ind w:left="1485"/>
-              <w:rPr>
-                <w:rFonts w:ascii="Calibri" w:eastAsia="Times New Roman" w:hAnsi="Calibri" w:cs="Times New Roman"/>
-                <w:color w:val="000000"/>
-                <w:lang w:eastAsia="pl-PL"/>
-              </w:rPr>
-            </w:pPr>
-            <w:r>
-              <w:rPr>
-                <w:rFonts w:ascii="Calibri" w:eastAsia="Times New Roman" w:hAnsi="Calibri" w:cs="Times New Roman"/>
-                <w:color w:val="000000"/>
-                <w:lang w:eastAsia="pl-PL"/>
-              </w:rPr>
-              <w:t>4</w:t>
-            </w:r>
-            <w:r>
-              <w:rPr>
-                <w:rFonts w:ascii="Calibri" w:eastAsia="Times New Roman" w:hAnsi="Calibri" w:cs="Times New Roman"/>
-                <w:color w:val="000000"/>
-                <w:lang w:eastAsia="pl-PL"/>
-              </w:rPr>
-              <w:t xml:space="preserve"> -&gt; kilka X w kwartale</w:t>
-            </w:r>
-          </w:p>
-        </w:tc>
-      </w:tr>
-      <w:tr>
-        <w:trPr>
-          <w:trHeight w:val="300"/>
-        </w:trPr>
-        <w:tc>
-          <w:tcPr>
-            <w:tcW w:w="5529" w:type="dxa"/>
-            <w:tcBorders>
-              <w:top w:val="nil"/>
-              <w:left w:val="nil"/>
-              <w:bottom w:val="nil"/>
-              <w:right w:val="nil"/>
-            </w:tcBorders>
-            <w:shd w:val="clear" w:color="auto" w:fill="auto"/>
-            <w:noWrap/>
-            <w:vAlign w:val="bottom"/>
-            <w:hideMark/>
-          </w:tcPr>
-          <w:p>
-            <w:pPr>
-              <w:pStyle w:val="Akapitzlist"/>
-              <w:numPr>
-                <w:ilvl w:val="0"/>
-                <w:numId w:val="10"/>
-              </w:numPr>
-              <w:spacing w:after="0" w:line="240" w:lineRule="auto"/>
-              <w:ind w:left="1485"/>
-              <w:rPr>
-                <w:rFonts w:ascii="Calibri" w:eastAsia="Times New Roman" w:hAnsi="Calibri" w:cs="Times New Roman"/>
-                <w:color w:val="000000"/>
-                <w:lang w:eastAsia="pl-PL"/>
-              </w:rPr>
-            </w:pPr>
-            <w:r>
-              <w:rPr>
-                <w:rFonts w:ascii="Calibri" w:eastAsia="Times New Roman" w:hAnsi="Calibri" w:cs="Times New Roman"/>
-                <w:color w:val="000000"/>
-                <w:lang w:eastAsia="pl-PL"/>
-              </w:rPr>
-              <w:t>3</w:t>
-            </w:r>
-            <w:r>
-              <w:rPr>
-                <w:rFonts w:ascii="Calibri" w:eastAsia="Times New Roman" w:hAnsi="Calibri" w:cs="Times New Roman"/>
-                <w:color w:val="000000"/>
-                <w:lang w:eastAsia="pl-PL"/>
-              </w:rPr>
-              <w:t xml:space="preserve"> -&gt; kilka X </w:t>
-            </w:r>
-          </w:p>
-        </w:tc>
-      </w:tr>
-      <w:tr>
-        <w:trPr>
-          <w:trHeight w:val="300"/>
-        </w:trPr>
-        <w:tc>
-          <w:tcPr>
-            <w:tcW w:w="5529" w:type="dxa"/>
-            <w:tcBorders>
-              <w:top w:val="nil"/>
-              <w:left w:val="nil"/>
-              <w:bottom w:val="nil"/>
-              <w:right w:val="nil"/>
-            </w:tcBorders>
-            <w:shd w:val="clear" w:color="auto" w:fill="auto"/>
-            <w:noWrap/>
-            <w:vAlign w:val="bottom"/>
-            <w:hideMark/>
-          </w:tcPr>
-          <w:p>
-            <w:pPr>
-              <w:pStyle w:val="Akapitzlist"/>
-              <w:numPr>
-                <w:ilvl w:val="0"/>
-                <w:numId w:val="10"/>
-              </w:numPr>
-              <w:spacing w:after="0" w:line="240" w:lineRule="auto"/>
-              <w:ind w:left="1485"/>
-              <w:rPr>
-                <w:rFonts w:ascii="Calibri" w:eastAsia="Times New Roman" w:hAnsi="Calibri" w:cs="Times New Roman"/>
-                <w:color w:val="000000"/>
-                <w:lang w:eastAsia="pl-PL"/>
-              </w:rPr>
-            </w:pPr>
-            <w:r>
-              <w:rPr>
-                <w:rFonts w:ascii="Calibri" w:eastAsia="Times New Roman" w:hAnsi="Calibri" w:cs="Times New Roman"/>
-                <w:color w:val="000000"/>
-                <w:lang w:eastAsia="pl-PL"/>
-              </w:rPr>
-              <w:t>2</w:t>
-            </w:r>
-            <w:r>
-              <w:rPr>
-                <w:rFonts w:ascii="Calibri" w:eastAsia="Times New Roman" w:hAnsi="Calibri" w:cs="Times New Roman"/>
-                <w:color w:val="000000"/>
-                <w:lang w:eastAsia="pl-PL"/>
-              </w:rPr>
-              <w:t xml:space="preserve"> -&gt; kilka X w roku</w:t>
-            </w:r>
-          </w:p>
-        </w:tc>
-      </w:tr>
-      <w:tr>
-        <w:trPr>
-          <w:trHeight w:val="300"/>
-        </w:trPr>
-        <w:tc>
-          <w:tcPr>
-            <w:tcW w:w="5529" w:type="dxa"/>
-            <w:tcBorders>
-              <w:top w:val="nil"/>
-              <w:left w:val="nil"/>
-              <w:bottom w:val="nil"/>
-              <w:right w:val="nil"/>
-            </w:tcBorders>
-            <w:shd w:val="clear" w:color="auto" w:fill="auto"/>
-            <w:noWrap/>
-            <w:vAlign w:val="bottom"/>
-            <w:hideMark/>
-          </w:tcPr>
-          <w:p>
-            <w:pPr>
-              <w:pStyle w:val="Akapitzlist"/>
-              <w:numPr>
-                <w:ilvl w:val="0"/>
-                <w:numId w:val="10"/>
-              </w:numPr>
-              <w:spacing w:after="0" w:line="240" w:lineRule="auto"/>
-              <w:ind w:left="1485"/>
-              <w:rPr>
-                <w:rFonts w:ascii="Calibri" w:eastAsia="Times New Roman" w:hAnsi="Calibri" w:cs="Times New Roman"/>
-                <w:color w:val="000000"/>
-                <w:lang w:eastAsia="pl-PL"/>
-              </w:rPr>
-            </w:pPr>
-            <w:r>
-              <w:rPr>
-                <w:rFonts w:ascii="Calibri" w:eastAsia="Times New Roman" w:hAnsi="Calibri" w:cs="Times New Roman"/>
-                <w:color w:val="000000"/>
-                <w:lang w:eastAsia="pl-PL"/>
-              </w:rPr>
-              <w:t>1</w:t>
-            </w:r>
-            <w:r>
-              <w:rPr>
-                <w:rFonts w:ascii="Calibri" w:eastAsia="Times New Roman" w:hAnsi="Calibri" w:cs="Times New Roman"/>
-                <w:color w:val="000000"/>
-                <w:lang w:eastAsia="pl-PL"/>
-              </w:rPr>
-              <w:t xml:space="preserve"> -&gt; rzadziej</w:t>
-            </w:r>
-          </w:p>
-        </w:tc>
-      </w:tr>
-      <w:tr>
-        <w:trPr>
-          <w:trHeight w:val="300"/>
-        </w:trPr>
-        <w:tc>
-          <w:tcPr>
-            <w:tcW w:w="5529" w:type="dxa"/>
-            <w:tcBorders>
-              <w:top w:val="nil"/>
-              <w:left w:val="nil"/>
-              <w:bottom w:val="nil"/>
-              <w:right w:val="nil"/>
-            </w:tcBorders>
-            <w:shd w:val="clear" w:color="auto" w:fill="auto"/>
-            <w:noWrap/>
-            <w:vAlign w:val="bottom"/>
-            <w:hideMark/>
-          </w:tcPr>
-          <w:p>
-            <w:pPr>
-              <w:pStyle w:val="Akapitzlist"/>
-              <w:numPr>
-                <w:ilvl w:val="0"/>
-                <w:numId w:val="10"/>
-              </w:numPr>
-              <w:spacing w:after="0" w:line="240" w:lineRule="auto"/>
-              <w:ind w:left="1485"/>
-              <w:rPr>
-                <w:rFonts w:ascii="Calibri" w:eastAsia="Times New Roman" w:hAnsi="Calibri" w:cs="Times New Roman"/>
-                <w:color w:val="000000"/>
-                <w:lang w:eastAsia="pl-PL"/>
-              </w:rPr>
-            </w:pPr>
-            <w:r>
-              <w:rPr>
-                <w:rFonts w:ascii="Calibri" w:eastAsia="Times New Roman" w:hAnsi="Calibri" w:cs="Times New Roman"/>
-                <w:color w:val="000000"/>
-                <w:lang w:eastAsia="pl-PL"/>
-              </w:rPr>
-              <w:t>0</w:t>
-            </w:r>
-            <w:r>
-              <w:rPr>
-                <w:rFonts w:ascii="Calibri" w:eastAsia="Times New Roman" w:hAnsi="Calibri" w:cs="Times New Roman"/>
-                <w:color w:val="000000"/>
-                <w:lang w:eastAsia="pl-PL"/>
-              </w:rPr>
-              <w:t xml:space="preserve"> -&gt; nieużywana</w:t>
-            </w:r>
-          </w:p>
-        </w:tc>
-      </w:tr>
-    </w:tbl>
     <w:p>
       <w:pPr>
         <w:pStyle w:val="Akapitzlist"/>
@@ -1048,7 +697,6 @@
           <w:numId w:val="8"/>
         </w:numPr>
       </w:pPr>
-      <w:proofErr w:type="spellStart"/>
       <w:r>
         <w:rPr>
           <w:b/>
@@ -1066,165 +714,6 @@
         <w:t>dobry/ do naprawy / złom)</w:t>
       </w:r>
     </w:p>
-    <w:tbl>
-      <w:tblPr>
-        <w:tblW w:w="3685" w:type="dxa"/>
-        <w:tblInd w:w="851" w:type="dxa"/>
-        <w:tblCellMar>
-          <w:left w:w="70" w:type="dxa"/>
-          <w:right w:w="70" w:type="dxa"/>
-        </w:tblCellMar>
-        <w:tblLook w:val="04A0" w:firstRow="1" w:lastRow="0" w:firstColumn="1" w:lastColumn="0" w:noHBand="0" w:noVBand="1"/>
-      </w:tblPr>
-      <w:tblGrid>
-        <w:gridCol w:w="3685"/>
-      </w:tblGrid>
-      <w:tr>
-        <w:trPr>
-          <w:trHeight w:val="300"/>
-        </w:trPr>
-        <w:tc>
-          <w:tcPr>
-            <w:tcW w:w="3685" w:type="dxa"/>
-            <w:tcBorders>
-              <w:top w:val="nil"/>
-              <w:left w:val="nil"/>
-              <w:bottom w:val="nil"/>
-              <w:right w:val="nil"/>
-            </w:tcBorders>
-            <w:shd w:val="clear" w:color="auto" w:fill="auto"/>
-            <w:noWrap/>
-            <w:vAlign w:val="bottom"/>
-            <w:hideMark/>
-          </w:tcPr>
-          <w:p>
-            <w:pPr>
-              <w:pStyle w:val="Akapitzlist"/>
-              <w:numPr>
-                <w:ilvl w:val="0"/>
-                <w:numId w:val="11"/>
-              </w:numPr>
-              <w:spacing w:after="0" w:line="240" w:lineRule="auto"/>
-              <w:rPr>
-                <w:rFonts w:ascii="Calibri" w:eastAsia="Times New Roman" w:hAnsi="Calibri" w:cs="Times New Roman"/>
-                <w:color w:val="000000"/>
-                <w:lang w:eastAsia="pl-PL"/>
-              </w:rPr>
-            </w:pPr>
-            <w:r>
-              <w:rPr>
-                <w:rFonts w:ascii="Calibri" w:eastAsia="Times New Roman" w:hAnsi="Calibri" w:cs="Times New Roman"/>
-                <w:color w:val="000000"/>
-                <w:lang w:eastAsia="pl-PL"/>
-              </w:rPr>
-              <w:t>2</w:t>
-            </w:r>
-            <w:r>
-              <w:rPr>
-                <w:rFonts w:ascii="Calibri" w:eastAsia="Times New Roman" w:hAnsi="Calibri" w:cs="Times New Roman"/>
-                <w:color w:val="000000"/>
-                <w:lang w:eastAsia="pl-PL"/>
-              </w:rPr>
-              <w:t xml:space="preserve"> -&gt; dobry</w:t>
-            </w:r>
-          </w:p>
-        </w:tc>
-      </w:tr>
-      <w:tr>
-        <w:trPr>
-          <w:trHeight w:val="300"/>
-        </w:trPr>
-        <w:tc>
-          <w:tcPr>
-            <w:tcW w:w="3685" w:type="dxa"/>
-            <w:tcBorders>
-              <w:top w:val="nil"/>
-              <w:left w:val="nil"/>
-              <w:bottom w:val="nil"/>
-              <w:right w:val="nil"/>
-            </w:tcBorders>
-            <w:shd w:val="clear" w:color="auto" w:fill="auto"/>
-            <w:noWrap/>
-            <w:vAlign w:val="bottom"/>
-            <w:hideMark/>
-          </w:tcPr>
-          <w:p>
-            <w:pPr>
-              <w:pStyle w:val="Akapitzlist"/>
-              <w:numPr>
-                <w:ilvl w:val="0"/>
-                <w:numId w:val="11"/>
-              </w:numPr>
-              <w:spacing w:after="0" w:line="240" w:lineRule="auto"/>
-              <w:rPr>
-                <w:rFonts w:ascii="Calibri" w:eastAsia="Times New Roman" w:hAnsi="Calibri" w:cs="Times New Roman"/>
-                <w:color w:val="000000"/>
-                <w:lang w:eastAsia="pl-PL"/>
-              </w:rPr>
-            </w:pPr>
-            <w:r>
-              <w:rPr>
-                <w:rFonts w:ascii="Calibri" w:eastAsia="Times New Roman" w:hAnsi="Calibri" w:cs="Times New Roman"/>
-                <w:color w:val="000000"/>
-                <w:lang w:eastAsia="pl-PL"/>
-              </w:rPr>
-              <w:t>1 -&gt; do naprawienia</w:t>
-            </w:r>
-          </w:p>
-        </w:tc>
-      </w:tr>
-      <w:tr>
-        <w:trPr>
-          <w:trHeight w:val="300"/>
-        </w:trPr>
-        <w:tc>
-          <w:tcPr>
-            <w:tcW w:w="3685" w:type="dxa"/>
-            <w:tcBorders>
-              <w:top w:val="nil"/>
-              <w:left w:val="nil"/>
-              <w:bottom w:val="nil"/>
-              <w:right w:val="nil"/>
-            </w:tcBorders>
-            <w:shd w:val="clear" w:color="auto" w:fill="auto"/>
-            <w:noWrap/>
-            <w:vAlign w:val="bottom"/>
-            <w:hideMark/>
-          </w:tcPr>
-          <w:p>
-            <w:pPr>
-              <w:pStyle w:val="Akapitzlist"/>
-              <w:numPr>
-                <w:ilvl w:val="0"/>
-                <w:numId w:val="11"/>
-              </w:numPr>
-              <w:spacing w:after="0" w:line="240" w:lineRule="auto"/>
-              <w:rPr>
-                <w:rFonts w:ascii="Calibri" w:eastAsia="Times New Roman" w:hAnsi="Calibri" w:cs="Times New Roman"/>
-                <w:color w:val="000000"/>
-                <w:lang w:eastAsia="pl-PL"/>
-              </w:rPr>
-            </w:pPr>
-            <w:r>
-              <w:rPr>
-                <w:rFonts w:ascii="Calibri" w:eastAsia="Times New Roman" w:hAnsi="Calibri" w:cs="Times New Roman"/>
-                <w:color w:val="000000"/>
-                <w:lang w:eastAsia="pl-PL"/>
-              </w:rPr>
-              <w:t>0</w:t>
-            </w:r>
-            <w:r>
-              <w:rPr>
-                <w:rFonts w:ascii="Calibri" w:eastAsia="Times New Roman" w:hAnsi="Calibri" w:cs="Times New Roman"/>
-                <w:color w:val="000000"/>
-                <w:lang w:eastAsia="pl-PL"/>
-              </w:rPr>
-              <w:t xml:space="preserve"> -&gt; złom</w:t>
-            </w:r>
-          </w:p>
-        </w:tc>
-      </w:tr>
-    </w:tbl>
     <w:p>
       <w:pPr>
         <w:pStyle w:val="Akapitzlist"/>
@@ -1258,265 +747,6 @@
         <w:t>)</w:t>
       </w:r>
     </w:p>
-    <w:tbl>
-      <w:tblPr>
-        <w:tblW w:w="4962" w:type="dxa"/>
-        <w:tblInd w:w="851" w:type="dxa"/>
-        <w:tblCellMar>
-          <w:left w:w="70" w:type="dxa"/>
-          <w:right w:w="70" w:type="dxa"/>
-        </w:tblCellMar>
-        <w:tblLook w:val="04A0" w:firstRow="1" w:lastRow="0" w:firstColumn="1" w:lastColumn="0" w:noHBand="0" w:noVBand="1"/>
-      </w:tblPr>
-      <w:tblGrid>
-        <w:gridCol w:w="4962"/>
-      </w:tblGrid>
-      <w:tr>
-        <w:trPr>
-          <w:trHeight w:val="300"/>
-        </w:trPr>
-        <w:tc>
-          <w:tcPr>
-            <w:tcW w:w="4962" w:type="dxa"/>
-            <w:tcBorders>
-              <w:top w:val="nil"/>
-              <w:left w:val="nil"/>
-              <w:bottom w:val="nil"/>
-              <w:right w:val="nil"/>
-            </w:tcBorders>
-            <w:shd w:val="clear" w:color="auto" w:fill="auto"/>
-            <w:noWrap/>
-            <w:vAlign w:val="bottom"/>
-            <w:hideMark/>
-          </w:tcPr>
-          <w:p>
-            <w:pPr>
-              <w:pStyle w:val="Akapitzlist"/>
-              <w:numPr>
-                <w:ilvl w:val="0"/>
-                <w:numId w:val="12"/>
-              </w:numPr>
-              <w:spacing w:after="0" w:line="240" w:lineRule="auto"/>
-              <w:rPr>
-                <w:rFonts w:ascii="Calibri" w:eastAsia="Times New Roman" w:hAnsi="Calibri" w:cs="Times New Roman"/>
-                <w:color w:val="000000"/>
-                <w:lang w:eastAsia="pl-PL"/>
-              </w:rPr>
-            </w:pPr>
-            <w:r>
-              <w:rPr>
-                <w:rFonts w:ascii="Calibri" w:eastAsia="Times New Roman" w:hAnsi="Calibri" w:cs="Times New Roman"/>
-                <w:color w:val="000000"/>
-                <w:lang w:eastAsia="pl-PL"/>
-              </w:rPr>
-              <w:t>3</w:t>
-            </w:r>
-            <w:r>
-              <w:rPr>
-                <w:rFonts w:ascii="Calibri" w:eastAsia="Times New Roman" w:hAnsi="Calibri" w:cs="Times New Roman"/>
-                <w:color w:val="000000"/>
-                <w:lang w:eastAsia="pl-PL"/>
-              </w:rPr>
-              <w:t xml:space="preserve"> -&gt;</w:t>
-            </w:r>
-            <w:r>
-              <w:rPr>
-                <w:rFonts w:ascii="Calibri" w:eastAsia="Times New Roman" w:hAnsi="Calibri" w:cs="Times New Roman"/>
-                <w:color w:val="000000"/>
-                <w:lang w:eastAsia="pl-PL"/>
-              </w:rPr>
-              <w:t xml:space="preserve"> bardzo pilne</w:t>
-            </w:r>
-            <w:r>
-              <w:rPr>
-                <w:rFonts w:ascii="Calibri" w:eastAsia="Times New Roman" w:hAnsi="Calibri" w:cs="Times New Roman"/>
-                <w:color w:val="000000"/>
-                <w:lang w:eastAsia="pl-PL"/>
-              </w:rPr>
-              <w:t xml:space="preserve"> </w:t>
-            </w:r>
-          </w:p>
-        </w:tc>
-      </w:tr>
-      <w:tr>
-        <w:trPr>
-          <w:trHeight w:val="300"/>
-        </w:trPr>
-        <w:tc>
-          <w:tcPr>
-            <w:tcW w:w="4962" w:type="dxa"/>
-            <w:tcBorders>
-              <w:top w:val="nil"/>
-              <w:left w:val="nil"/>
-              <w:bottom w:val="nil"/>
-              <w:right w:val="nil"/>
-            </w:tcBorders>
-            <w:shd w:val="clear" w:color="auto" w:fill="auto"/>
-            <w:noWrap/>
-            <w:vAlign w:val="bottom"/>
-            <w:hideMark/>
-          </w:tcPr>
-          <w:p>
-            <w:pPr>
-              <w:pStyle w:val="Akapitzlist"/>
-              <w:numPr>
-                <w:ilvl w:val="0"/>
-                <w:numId w:val="12"/>
-              </w:numPr>
-              <w:spacing w:after="0" w:line="240" w:lineRule="auto"/>
-              <w:rPr>
-                <w:rFonts w:ascii="Calibri" w:eastAsia="Times New Roman" w:hAnsi="Calibri" w:cs="Times New Roman"/>
-                <w:color w:val="000000"/>
-                <w:lang w:eastAsia="pl-PL"/>
-              </w:rPr>
-            </w:pPr>
-            <w:r>
-              <w:rPr>
-                <w:rFonts w:ascii="Calibri" w:eastAsia="Times New Roman" w:hAnsi="Calibri" w:cs="Times New Roman"/>
-                <w:color w:val="000000"/>
-                <w:lang w:eastAsia="pl-PL"/>
-              </w:rPr>
-              <w:t>2</w:t>
-            </w:r>
-            <w:r>
-              <w:rPr>
-                <w:rFonts w:ascii="Calibri" w:eastAsia="Times New Roman" w:hAnsi="Calibri" w:cs="Times New Roman"/>
-                <w:color w:val="000000"/>
-                <w:lang w:eastAsia="pl-PL"/>
-              </w:rPr>
-              <w:t xml:space="preserve"> -&gt; </w:t>
-            </w:r>
-            <w:r>
-              <w:rPr>
-                <w:rFonts w:ascii="Calibri" w:eastAsia="Times New Roman" w:hAnsi="Calibri" w:cs="Times New Roman"/>
-                <w:color w:val="000000"/>
-                <w:lang w:eastAsia="pl-PL"/>
-              </w:rPr>
-              <w:t>pilne</w:t>
-            </w:r>
-          </w:p>
-        </w:tc>
-      </w:tr>
-      <w:tr>
-        <w:trPr>
-          <w:trHeight w:val="300"/>
-        </w:trPr>
-        <w:tc>
-          <w:tcPr>
-            <w:tcW w:w="4962" w:type="dxa"/>
-            <w:tcBorders>
-              <w:top w:val="nil"/>
-              <w:left w:val="nil"/>
-              <w:bottom w:val="nil"/>
-              <w:right w:val="nil"/>
-            </w:tcBorders>
-            <w:shd w:val="clear" w:color="auto" w:fill="auto"/>
-            <w:noWrap/>
-            <w:vAlign w:val="bottom"/>
-            <w:hideMark/>
-          </w:tcPr>
-          <w:p>
-            <w:pPr>
-              <w:pStyle w:val="Akapitzlist"/>
-              <w:numPr>
-                <w:ilvl w:val="0"/>
-                <w:numId w:val="12"/>
-              </w:numPr>
-              <w:spacing w:after="0" w:line="240" w:lineRule="auto"/>
-              <w:rPr>
-                <w:rFonts w:ascii="Calibri" w:eastAsia="Times New Roman" w:hAnsi="Calibri" w:cs="Times New Roman"/>
-                <w:color w:val="000000"/>
-                <w:lang w:eastAsia="pl-PL"/>
-              </w:rPr>
-            </w:pPr>
-            <w:r>
-              <w:rPr>
-                <w:rFonts w:ascii="Calibri" w:eastAsia="Times New Roman" w:hAnsi="Calibri" w:cs="Times New Roman"/>
-                <w:color w:val="000000"/>
-                <w:lang w:eastAsia="pl-PL"/>
-              </w:rPr>
-              <w:t>1</w:t>
-            </w:r>
-            <w:r>
-              <w:rPr>
-                <w:rFonts w:ascii="Calibri" w:eastAsia="Times New Roman" w:hAnsi="Calibri" w:cs="Times New Roman"/>
-                <w:color w:val="000000"/>
-                <w:lang w:eastAsia="pl-PL"/>
-              </w:rPr>
-              <w:t xml:space="preserve"> -&gt; </w:t>
-            </w:r>
-            <w:r>
-              <w:rPr>
-                <w:rFonts w:ascii="Calibri" w:eastAsia="Times New Roman" w:hAnsi="Calibri" w:cs="Times New Roman"/>
-                <w:color w:val="000000"/>
-                <w:lang w:eastAsia="pl-PL"/>
-              </w:rPr>
-              <w:t>w miarę możliwości</w:t>
-            </w:r>
-          </w:p>
-        </w:tc>
-      </w:tr>
-      <w:tr>
-        <w:trPr>
-          <w:trHeight w:val="300"/>
-        </w:trPr>
-        <w:tc>
-          <w:tcPr>
-            <w:tcW w:w="4962" w:type="dxa"/>
-            <w:tcBorders>
-              <w:top w:val="nil"/>
-              <w:left w:val="nil"/>
-              <w:bottom w:val="nil"/>
-              <w:right w:val="nil"/>
-            </w:tcBorders>
-            <w:shd w:val="clear" w:color="auto" w:fill="auto"/>
-            <w:noWrap/>
-            <w:vAlign w:val="bottom"/>
-            <w:hideMark/>
-          </w:tcPr>
-          <w:p>
-            <w:pPr>
-              <w:pStyle w:val="Akapitzlist"/>
-              <w:numPr>
-                <w:ilvl w:val="0"/>
-                <w:numId w:val="12"/>
-              </w:numPr>
-              <w:spacing w:after="0" w:line="240" w:lineRule="auto"/>
-              <w:rPr>
-                <w:rFonts w:ascii="Calibri" w:eastAsia="Times New Roman" w:hAnsi="Calibri" w:cs="Times New Roman"/>
-                <w:color w:val="000000"/>
-                <w:lang w:eastAsia="pl-PL"/>
-              </w:rPr>
-            </w:pPr>
-            <w:r>
-              <w:rPr>
-                <w:rFonts w:ascii="Calibri" w:eastAsia="Times New Roman" w:hAnsi="Calibri" w:cs="Times New Roman"/>
-                <w:color w:val="000000"/>
-                <w:lang w:eastAsia="pl-PL"/>
-              </w:rPr>
-              <w:lastRenderedPageBreak/>
-              <w:t>0</w:t>
-            </w:r>
-            <w:r>
-              <w:rPr>
-                <w:rFonts w:ascii="Calibri" w:eastAsia="Times New Roman" w:hAnsi="Calibri" w:cs="Times New Roman"/>
-                <w:color w:val="000000"/>
-                <w:lang w:eastAsia="pl-PL"/>
-              </w:rPr>
-              <w:t xml:space="preserve"> -&gt; </w:t>
-            </w:r>
-            <w:r>
-              <w:rPr>
-                <w:rFonts w:ascii="Calibri" w:eastAsia="Times New Roman" w:hAnsi="Calibri" w:cs="Times New Roman"/>
-                <w:color w:val="000000"/>
-                <w:lang w:eastAsia="pl-PL"/>
-              </w:rPr>
-              <w:t>nie pilne</w:t>
-            </w:r>
-          </w:p>
-        </w:tc>
-      </w:tr>
-    </w:tbl>
     <w:p>
       <w:pPr>
         <w:pStyle w:val="Akapitzlist"/>
@@ -1541,165 +771,6 @@
         <w:t>wymiana/złom)</w:t>
       </w:r>
     </w:p>
-    <w:tbl>
-      <w:tblPr>
-        <w:tblW w:w="4678" w:type="dxa"/>
-        <w:tblInd w:w="851" w:type="dxa"/>
-        <w:tblCellMar>
-          <w:left w:w="70" w:type="dxa"/>
-          <w:right w:w="70" w:type="dxa"/>
-        </w:tblCellMar>
-        <w:tblLook w:val="04A0" w:firstRow="1" w:lastRow="0" w:firstColumn="1" w:lastColumn="0" w:noHBand="0" w:noVBand="1"/>
-      </w:tblPr>
-      <w:tblGrid>
-        <w:gridCol w:w="4678"/>
-      </w:tblGrid>
-      <w:tr>
-        <w:trPr>
-          <w:trHeight w:val="300"/>
-        </w:trPr>
-        <w:tc>
-          <w:tcPr>
-            <w:tcW w:w="4678" w:type="dxa"/>
-            <w:tcBorders>
-              <w:top w:val="nil"/>
-              <w:left w:val="nil"/>
-              <w:bottom w:val="nil"/>
-              <w:right w:val="nil"/>
-            </w:tcBorders>
-            <w:shd w:val="clear" w:color="auto" w:fill="auto"/>
-            <w:noWrap/>
-            <w:vAlign w:val="bottom"/>
-            <w:hideMark/>
-          </w:tcPr>
-          <w:p>
-            <w:pPr>
-              <w:pStyle w:val="Akapitzlist"/>
-              <w:numPr>
-                <w:ilvl w:val="0"/>
-                <w:numId w:val="13"/>
-              </w:numPr>
-              <w:spacing w:after="0" w:line="240" w:lineRule="auto"/>
-              <w:rPr>
-                <w:rFonts w:ascii="Calibri" w:eastAsia="Times New Roman" w:hAnsi="Calibri" w:cs="Times New Roman"/>
-                <w:color w:val="000000"/>
-                <w:lang w:eastAsia="pl-PL"/>
-              </w:rPr>
-            </w:pPr>
-            <w:r>
-              <w:rPr>
-                <w:rFonts w:ascii="Calibri" w:eastAsia="Times New Roman" w:hAnsi="Calibri" w:cs="Times New Roman"/>
-                <w:color w:val="000000"/>
-                <w:lang w:eastAsia="pl-PL"/>
-              </w:rPr>
-              <w:t>2</w:t>
-            </w:r>
-            <w:r>
-              <w:rPr>
-                <w:rFonts w:ascii="Calibri" w:eastAsia="Times New Roman" w:hAnsi="Calibri" w:cs="Times New Roman"/>
-                <w:color w:val="000000"/>
-                <w:lang w:eastAsia="pl-PL"/>
-              </w:rPr>
-              <w:t xml:space="preserve"> -&gt; zachować</w:t>
-            </w:r>
-          </w:p>
-        </w:tc>
-      </w:tr>
-      <w:tr>
-        <w:trPr>
-          <w:trHeight w:val="300"/>
-        </w:trPr>
-        <w:tc>
-          <w:tcPr>
-            <w:tcW w:w="4678" w:type="dxa"/>
-            <w:tcBorders>
-              <w:top w:val="nil"/>
-              <w:left w:val="nil"/>
-              <w:bottom w:val="nil"/>
-              <w:right w:val="nil"/>
-            </w:tcBorders>
-            <w:shd w:val="clear" w:color="auto" w:fill="auto"/>
-            <w:noWrap/>
-            <w:vAlign w:val="bottom"/>
-            <w:hideMark/>
-          </w:tcPr>
-          <w:p>
-            <w:pPr>
-              <w:pStyle w:val="Akapitzlist"/>
-              <w:numPr>
-                <w:ilvl w:val="0"/>
-                <w:numId w:val="13"/>
-              </w:numPr>
-              <w:spacing w:after="0" w:line="240" w:lineRule="auto"/>
-              <w:rPr>
-                <w:rFonts w:ascii="Calibri" w:eastAsia="Times New Roman" w:hAnsi="Calibri" w:cs="Times New Roman"/>
-                <w:color w:val="000000"/>
-                <w:lang w:eastAsia="pl-PL"/>
-              </w:rPr>
-            </w:pPr>
-            <w:r>
-              <w:rPr>
-                <w:rFonts w:ascii="Calibri" w:eastAsia="Times New Roman" w:hAnsi="Calibri" w:cs="Times New Roman"/>
-                <w:color w:val="000000"/>
-                <w:lang w:eastAsia="pl-PL"/>
-              </w:rPr>
-              <w:t>1 -&gt; do remontu</w:t>
-            </w:r>
-          </w:p>
-        </w:tc>
-      </w:tr>
-      <w:tr>
-        <w:trPr>
-          <w:trHeight w:val="300"/>
-        </w:trPr>
-        <w:tc>
-          <w:tcPr>
-            <w:tcW w:w="4678" w:type="dxa"/>
-            <w:tcBorders>
-              <w:top w:val="nil"/>
-              <w:left w:val="nil"/>
-              <w:bottom w:val="nil"/>
-              <w:right w:val="nil"/>
-            </w:tcBorders>
-            <w:shd w:val="clear" w:color="auto" w:fill="auto"/>
-            <w:noWrap/>
-            <w:vAlign w:val="bottom"/>
-            <w:hideMark/>
-          </w:tcPr>
-          <w:p>
-            <w:pPr>
-              <w:pStyle w:val="Akapitzlist"/>
-              <w:numPr>
-                <w:ilvl w:val="0"/>
-                <w:numId w:val="13"/>
-              </w:numPr>
-              <w:spacing w:after="0" w:line="240" w:lineRule="auto"/>
-              <w:rPr>
-                <w:rFonts w:ascii="Calibri" w:eastAsia="Times New Roman" w:hAnsi="Calibri" w:cs="Times New Roman"/>
-                <w:color w:val="000000"/>
-                <w:lang w:eastAsia="pl-PL"/>
-              </w:rPr>
-            </w:pPr>
-            <w:r>
-              <w:rPr>
-                <w:rFonts w:ascii="Calibri" w:eastAsia="Times New Roman" w:hAnsi="Calibri" w:cs="Times New Roman"/>
-                <w:color w:val="000000"/>
-                <w:lang w:eastAsia="pl-PL"/>
-              </w:rPr>
-              <w:t>0</w:t>
-            </w:r>
-            <w:r>
-              <w:rPr>
-                <w:rFonts w:ascii="Calibri" w:eastAsia="Times New Roman" w:hAnsi="Calibri" w:cs="Times New Roman"/>
-                <w:color w:val="000000"/>
-                <w:lang w:eastAsia="pl-PL"/>
-              </w:rPr>
-              <w:t xml:space="preserve"> -&gt; do likwidacji</w:t>
-            </w:r>
-          </w:p>
-        </w:tc>
-      </w:tr>
-    </w:tbl>
     <w:p>
       <w:pPr>
         <w:pStyle w:val="Akapitzlist"/>
@@ -2405,6 +1476,7 @@
                 <w:color w:val="000000"/>
                 <w:lang w:eastAsia="pl-PL"/>
               </w:rPr>
+              <w:lastRenderedPageBreak/>
               <w:t>Zdjecie1</w:t>
             </w:r>
           </w:p>
@@ -3685,14 +2757,6 @@
       <w:r>
         <w:t>Nazwy komponentów</w:t>
       </w:r>
-    </w:p>
-    <w:p>
-      <w:pPr>
-        <w:pBdr>
-          <w:bottom w:val="single" w:sz="6" w:space="1" w:color="auto"/>
-        </w:pBdr>
-        <w:ind w:left="360"/>
-      </w:pPr>
     </w:p>
     <w:tbl>
       <w:tblPr>
@@ -3715,7 +2779,6 @@
           </w:tcPr>
           <w:p>
             <w:pPr>
-              <w:ind w:left="360"/>
               <w:rPr>
                 <w:rFonts w:ascii="Calibri" w:eastAsia="Times New Roman" w:hAnsi="Calibri" w:cs="Times New Roman"/>
                 <w:color w:val="000000"/>
@@ -3738,7 +2801,6 @@
           </w:tcPr>
           <w:p>
             <w:pPr>
-              <w:ind w:left="360"/>
               <w:rPr>
                 <w:rFonts w:ascii="Calibri" w:eastAsia="Times New Roman" w:hAnsi="Calibri" w:cs="Times New Roman"/>
                 <w:color w:val="000000"/>
@@ -3764,7 +2826,6 @@
           </w:tcPr>
           <w:p>
             <w:pPr>
-              <w:ind w:left="360"/>
               <w:rPr>
                 <w:rFonts w:ascii="Calibri" w:eastAsia="Times New Roman" w:hAnsi="Calibri" w:cs="Times New Roman"/>
                 <w:color w:val="000000"/>
@@ -3787,7 +2848,6 @@
           </w:tcPr>
           <w:p>
             <w:pPr>
-              <w:ind w:left="360"/>
               <w:rPr>
                 <w:rFonts w:ascii="Calibri" w:eastAsia="Times New Roman" w:hAnsi="Calibri" w:cs="Times New Roman"/>
                 <w:color w:val="000000"/>
@@ -3819,7 +2879,6 @@
           </w:tcPr>
           <w:p>
             <w:pPr>
-              <w:ind w:left="720"/>
               <w:rPr>
                 <w:rFonts w:ascii="Calibri" w:eastAsia="Times New Roman" w:hAnsi="Calibri" w:cs="Times New Roman"/>
                 <w:color w:val="000000"/>
@@ -3844,7 +2903,6 @@
           </w:tcPr>
           <w:p>
             <w:pPr>
-              <w:ind w:left="720"/>
               <w:rPr>
                 <w:rFonts w:ascii="Calibri" w:eastAsia="Times New Roman" w:hAnsi="Calibri" w:cs="Times New Roman"/>
                 <w:color w:val="000000"/>
@@ -3878,20 +2936,18 @@
           </w:tcPr>
           <w:p>
             <w:pPr>
-              <w:ind w:left="720"/>
-              <w:rPr>
-                <w:rFonts w:ascii="Calibri" w:eastAsia="Times New Roman" w:hAnsi="Calibri" w:cs="Times New Roman"/>
-                <w:color w:val="000000"/>
-                <w:lang w:eastAsia="pl-PL"/>
-              </w:rPr>
-            </w:pPr>
-            <w:r>
-              <w:rPr>
-                <w:rFonts w:ascii="Calibri" w:eastAsia="Times New Roman" w:hAnsi="Calibri" w:cs="Times New Roman"/>
-                <w:color w:val="000000"/>
-                <w:lang w:eastAsia="pl-PL"/>
-              </w:rPr>
-              <w:lastRenderedPageBreak/>
+              <w:rPr>
+                <w:rFonts w:ascii="Calibri" w:eastAsia="Times New Roman" w:hAnsi="Calibri" w:cs="Times New Roman"/>
+                <w:color w:val="000000"/>
+                <w:lang w:eastAsia="pl-PL"/>
+              </w:rPr>
+            </w:pPr>
+            <w:r>
+              <w:rPr>
+                <w:rFonts w:ascii="Calibri" w:eastAsia="Times New Roman" w:hAnsi="Calibri" w:cs="Times New Roman"/>
+                <w:color w:val="000000"/>
+                <w:lang w:eastAsia="pl-PL"/>
+              </w:rPr>
               <w:t>Typ</w:t>
             </w:r>
           </w:p>
@@ -3902,7 +2958,6 @@
           </w:tcPr>
           <w:p>
             <w:pPr>
-              <w:ind w:left="720"/>
               <w:rPr>
                 <w:rFonts w:ascii="Calibri" w:eastAsia="Times New Roman" w:hAnsi="Calibri" w:cs="Times New Roman"/>
                 <w:color w:val="000000"/>
@@ -3943,7 +2998,6 @@
           </w:tcPr>
           <w:p>
             <w:pPr>
-              <w:ind w:left="720"/>
               <w:rPr>
                 <w:rFonts w:ascii="Calibri" w:eastAsia="Times New Roman" w:hAnsi="Calibri" w:cs="Times New Roman"/>
                 <w:color w:val="000000"/>
@@ -3968,7 +3022,6 @@
           </w:tcPr>
           <w:p>
             <w:pPr>
-              <w:ind w:left="720"/>
               <w:rPr>
                 <w:rFonts w:ascii="Calibri" w:eastAsia="Times New Roman" w:hAnsi="Calibri" w:cs="Times New Roman"/>
                 <w:color w:val="000000"/>
@@ -4009,7 +3062,6 @@
           </w:tcPr>
           <w:p>
             <w:pPr>
-              <w:ind w:left="720"/>
               <w:rPr>
                 <w:rFonts w:ascii="Calibri" w:eastAsia="Times New Roman" w:hAnsi="Calibri" w:cs="Times New Roman"/>
                 <w:color w:val="000000"/>
@@ -4034,7 +3086,6 @@
           </w:tcPr>
           <w:p>
             <w:pPr>
-              <w:ind w:left="720"/>
               <w:rPr>
                 <w:rFonts w:ascii="Calibri" w:eastAsia="Times New Roman" w:hAnsi="Calibri" w:cs="Times New Roman"/>
                 <w:color w:val="000000"/>
@@ -4075,7 +3126,6 @@
           </w:tcPr>
           <w:p>
             <w:pPr>
-              <w:ind w:left="720"/>
               <w:rPr>
                 <w:rFonts w:ascii="Calibri" w:eastAsia="Times New Roman" w:hAnsi="Calibri" w:cs="Times New Roman"/>
                 <w:color w:val="000000"/>
@@ -4100,7 +3150,6 @@
           </w:tcPr>
           <w:p>
             <w:pPr>
-              <w:ind w:left="720"/>
               <w:rPr>
                 <w:rFonts w:ascii="Calibri" w:eastAsia="Times New Roman" w:hAnsi="Calibri" w:cs="Times New Roman"/>
                 <w:color w:val="000000"/>
@@ -4141,7 +3190,6 @@
           </w:tcPr>
           <w:p>
             <w:pPr>
-              <w:ind w:left="720"/>
               <w:rPr>
                 <w:rFonts w:ascii="Calibri" w:eastAsia="Times New Roman" w:hAnsi="Calibri" w:cs="Times New Roman"/>
                 <w:color w:val="000000"/>
@@ -4164,7 +3212,6 @@
           </w:tcPr>
           <w:p>
             <w:pPr>
-              <w:ind w:left="720"/>
               <w:rPr>
                 <w:rFonts w:ascii="Calibri" w:eastAsia="Times New Roman" w:hAnsi="Calibri" w:cs="Times New Roman"/>
                 <w:color w:val="000000"/>
@@ -4205,7 +3252,6 @@
           </w:tcPr>
           <w:p>
             <w:pPr>
-              <w:ind w:left="720"/>
               <w:rPr>
                 <w:rFonts w:ascii="Calibri" w:eastAsia="Times New Roman" w:hAnsi="Calibri" w:cs="Times New Roman"/>
                 <w:color w:val="000000"/>
@@ -4249,7 +3295,6 @@
           </w:tcPr>
           <w:p>
             <w:pPr>
-              <w:ind w:left="720"/>
               <w:rPr>
                 <w:rFonts w:ascii="Calibri" w:eastAsia="Times New Roman" w:hAnsi="Calibri" w:cs="Times New Roman"/>
                 <w:color w:val="000000"/>
@@ -4296,7 +3341,6 @@
           </w:tcPr>
           <w:p>
             <w:pPr>
-              <w:ind w:left="720"/>
               <w:rPr>
                 <w:rFonts w:ascii="Calibri" w:eastAsia="Times New Roman" w:hAnsi="Calibri" w:cs="Times New Roman"/>
                 <w:color w:val="000000"/>
@@ -4340,7 +3384,6 @@
           </w:tcPr>
           <w:p>
             <w:pPr>
-              <w:ind w:left="720"/>
               <w:rPr>
                 <w:rFonts w:ascii="Calibri" w:eastAsia="Times New Roman" w:hAnsi="Calibri" w:cs="Times New Roman"/>
                 <w:color w:val="000000"/>
@@ -4386,7 +3429,6 @@
           </w:tcPr>
           <w:p>
             <w:pPr>
-              <w:ind w:left="720"/>
               <w:rPr>
                 <w:rFonts w:ascii="Calibri" w:eastAsia="Times New Roman" w:hAnsi="Calibri" w:cs="Times New Roman"/>
                 <w:color w:val="000000"/>
@@ -4411,7 +3453,6 @@
           </w:tcPr>
           <w:p>
             <w:pPr>
-              <w:ind w:left="720"/>
               <w:rPr>
                 <w:rFonts w:ascii="Calibri" w:eastAsia="Times New Roman" w:hAnsi="Calibri" w:cs="Times New Roman"/>
                 <w:color w:val="000000"/>
@@ -4452,7 +3493,6 @@
           </w:tcPr>
           <w:p>
             <w:pPr>
-              <w:ind w:left="720"/>
               <w:rPr>
                 <w:rFonts w:ascii="Calibri" w:eastAsia="Times New Roman" w:hAnsi="Calibri" w:cs="Times New Roman"/>
                 <w:color w:val="000000"/>
@@ -4477,7 +3517,6 @@
           </w:tcPr>
           <w:p>
             <w:pPr>
-              <w:ind w:left="720"/>
               <w:rPr>
                 <w:rFonts w:ascii="Calibri" w:eastAsia="Times New Roman" w:hAnsi="Calibri" w:cs="Times New Roman"/>
                 <w:color w:val="000000"/>
@@ -4509,7 +3548,6 @@
           </w:tcPr>
           <w:p>
             <w:pPr>
-              <w:ind w:left="720"/>
               <w:rPr>
                 <w:rFonts w:ascii="Calibri" w:eastAsia="Times New Roman" w:hAnsi="Calibri" w:cs="Times New Roman"/>
                 <w:color w:val="000000"/>
@@ -4534,7 +3572,6 @@
           </w:tcPr>
           <w:p>
             <w:pPr>
-              <w:ind w:left="720"/>
               <w:rPr>
                 <w:rFonts w:ascii="Calibri" w:eastAsia="Times New Roman" w:hAnsi="Calibri" w:cs="Times New Roman"/>
                 <w:color w:val="000000"/>
@@ -4567,7 +3604,6 @@
           </w:tcPr>
           <w:p>
             <w:pPr>
-              <w:ind w:left="720"/>
               <w:rPr>
                 <w:rFonts w:ascii="Calibri" w:eastAsia="Times New Roman" w:hAnsi="Calibri" w:cs="Times New Roman"/>
                 <w:color w:val="000000"/>
@@ -4592,13 +3628,13 @@
           </w:tcPr>
           <w:p>
             <w:pPr>
-              <w:ind w:left="720"/>
-              <w:rPr>
-                <w:rFonts w:ascii="Calibri" w:eastAsia="Times New Roman" w:hAnsi="Calibri" w:cs="Times New Roman"/>
-                <w:color w:val="000000"/>
-                <w:lang w:eastAsia="pl-PL"/>
-              </w:rPr>
-            </w:pPr>
+              <w:rPr>
+                <w:rFonts w:ascii="Calibri" w:eastAsia="Times New Roman" w:hAnsi="Calibri" w:cs="Times New Roman"/>
+                <w:color w:val="000000"/>
+                <w:lang w:eastAsia="pl-PL"/>
+              </w:rPr>
+            </w:pPr>
+            <w:proofErr w:type="spellStart"/>
             <w:r>
               <w:rPr>
                 <w:rFonts w:ascii="Calibri" w:eastAsia="Times New Roman" w:hAnsi="Calibri" w:cs="Times New Roman"/>
@@ -4608,8 +3644,7 @@
               </w:rPr>
               <w:t>textBoxNr_prot_BHP</w:t>
             </w:r>
-            <w:bookmarkStart w:id="0" w:name="_GoBack"/>
-            <w:bookmarkEnd w:id="0"/>
+            <w:proofErr w:type="spellEnd"/>
           </w:p>
         </w:tc>
       </w:tr>
@@ -4625,7 +3660,6 @@
           </w:tcPr>
           <w:p>
             <w:pPr>
-              <w:ind w:left="720"/>
               <w:rPr>
                 <w:rFonts w:ascii="Calibri" w:eastAsia="Times New Roman" w:hAnsi="Calibri" w:cs="Times New Roman"/>
                 <w:color w:val="000000"/>
@@ -4650,7 +3684,6 @@
           </w:tcPr>
           <w:p>
             <w:pPr>
-              <w:ind w:left="720"/>
               <w:rPr>
                 <w:rFonts w:ascii="Calibri" w:eastAsia="Times New Roman" w:hAnsi="Calibri" w:cs="Times New Roman"/>
                 <w:color w:val="000000"/>
@@ -4683,7 +3716,6 @@
           </w:tcPr>
           <w:p>
             <w:pPr>
-              <w:ind w:left="720"/>
               <w:rPr>
                 <w:rFonts w:ascii="Calibri" w:eastAsia="Times New Roman" w:hAnsi="Calibri" w:cs="Times New Roman"/>
                 <w:color w:val="000000"/>
@@ -4708,7 +3740,6 @@
           </w:tcPr>
           <w:p>
             <w:pPr>
-              <w:ind w:left="720"/>
               <w:rPr>
                 <w:rFonts w:ascii="Calibri" w:eastAsia="Times New Roman" w:hAnsi="Calibri" w:cs="Times New Roman"/>
                 <w:color w:val="000000"/>
@@ -4749,7 +3780,6 @@
           </w:tcPr>
           <w:p>
             <w:pPr>
-              <w:ind w:left="720"/>
               <w:rPr>
                 <w:rFonts w:ascii="Calibri" w:eastAsia="Times New Roman" w:hAnsi="Calibri" w:cs="Times New Roman"/>
                 <w:color w:val="000000"/>
@@ -4772,7 +3802,6 @@
           </w:tcPr>
           <w:p>
             <w:pPr>
-              <w:ind w:left="720"/>
               <w:rPr>
                 <w:rFonts w:ascii="Calibri" w:eastAsia="Times New Roman" w:hAnsi="Calibri" w:cs="Times New Roman"/>
                 <w:color w:val="000000"/>
@@ -4805,7 +3834,6 @@
           </w:tcPr>
           <w:p>
             <w:pPr>
-              <w:ind w:left="720"/>
               <w:rPr>
                 <w:rFonts w:ascii="Calibri" w:eastAsia="Times New Roman" w:hAnsi="Calibri" w:cs="Times New Roman"/>
                 <w:color w:val="000000"/>
@@ -4828,7 +3856,6 @@
           </w:tcPr>
           <w:p>
             <w:pPr>
-              <w:ind w:left="720"/>
               <w:rPr>
                 <w:rFonts w:ascii="Calibri" w:eastAsia="Times New Roman" w:hAnsi="Calibri" w:cs="Times New Roman"/>
                 <w:color w:val="000000"/>
@@ -4860,7 +3887,6 @@
           </w:tcPr>
           <w:p>
             <w:pPr>
-              <w:ind w:left="720"/>
               <w:rPr>
                 <w:rFonts w:ascii="Calibri" w:eastAsia="Times New Roman" w:hAnsi="Calibri" w:cs="Times New Roman"/>
                 <w:color w:val="000000"/>
@@ -4885,7 +3911,6 @@
           </w:tcPr>
           <w:p>
             <w:pPr>
-              <w:ind w:left="720"/>
               <w:rPr>
                 <w:rFonts w:ascii="Calibri" w:eastAsia="Times New Roman" w:hAnsi="Calibri" w:cs="Times New Roman"/>
                 <w:color w:val="000000"/>
@@ -4917,19 +3942,19 @@
           </w:tcPr>
           <w:p>
             <w:pPr>
-              <w:ind w:left="720"/>
-              <w:rPr>
-                <w:rFonts w:ascii="Calibri" w:eastAsia="Times New Roman" w:hAnsi="Calibri" w:cs="Times New Roman"/>
-                <w:color w:val="000000"/>
-                <w:lang w:eastAsia="pl-PL"/>
-              </w:rPr>
-            </w:pPr>
-            <w:r>
-              <w:rPr>
-                <w:rFonts w:ascii="Calibri" w:eastAsia="Times New Roman" w:hAnsi="Calibri" w:cs="Times New Roman"/>
-                <w:color w:val="000000"/>
-                <w:lang w:eastAsia="pl-PL"/>
-              </w:rPr>
+              <w:rPr>
+                <w:rFonts w:ascii="Calibri" w:eastAsia="Times New Roman" w:hAnsi="Calibri" w:cs="Times New Roman"/>
+                <w:color w:val="000000"/>
+                <w:lang w:eastAsia="pl-PL"/>
+              </w:rPr>
+            </w:pPr>
+            <w:r>
+              <w:rPr>
+                <w:rFonts w:ascii="Calibri" w:eastAsia="Times New Roman" w:hAnsi="Calibri" w:cs="Times New Roman"/>
+                <w:color w:val="000000"/>
+                <w:lang w:eastAsia="pl-PL"/>
+              </w:rPr>
+              <w:lastRenderedPageBreak/>
               <w:t>Priorytet</w:t>
             </w:r>
           </w:p>
@@ -4940,7 +3965,6 @@
           </w:tcPr>
           <w:p>
             <w:pPr>
-              <w:ind w:left="720"/>
               <w:rPr>
                 <w:rFonts w:ascii="Calibri" w:eastAsia="Times New Roman" w:hAnsi="Calibri" w:cs="Times New Roman"/>
                 <w:color w:val="000000"/>
@@ -4972,7 +3996,6 @@
           </w:tcPr>
           <w:p>
             <w:pPr>
-              <w:ind w:left="720"/>
               <w:rPr>
                 <w:rFonts w:ascii="Calibri" w:eastAsia="Times New Roman" w:hAnsi="Calibri" w:cs="Times New Roman"/>
                 <w:color w:val="000000"/>
@@ -4995,7 +4018,6 @@
           </w:tcPr>
           <w:p>
             <w:pPr>
-              <w:ind w:left="720"/>
               <w:rPr>
                 <w:rFonts w:ascii="Calibri" w:eastAsia="Times New Roman" w:hAnsi="Calibri" w:cs="Times New Roman"/>
                 <w:color w:val="000000"/>
@@ -5027,6 +4049,158 @@
           </w:tcPr>
           <w:p>
             <w:pPr>
+              <w:rPr>
+                <w:rFonts w:ascii="Calibri" w:eastAsia="Times New Roman" w:hAnsi="Calibri" w:cs="Times New Roman"/>
+                <w:color w:val="000000"/>
+                <w:lang w:eastAsia="pl-PL"/>
+              </w:rPr>
+            </w:pPr>
+            <w:r>
+              <w:rPr>
+                <w:rFonts w:ascii="Calibri" w:eastAsia="Times New Roman" w:hAnsi="Calibri" w:cs="Times New Roman"/>
+                <w:color w:val="000000"/>
+                <w:lang w:eastAsia="pl-PL"/>
+              </w:rPr>
+              <w:t>Punktacja</w:t>
+            </w:r>
+          </w:p>
+        </w:tc>
+        <w:tc>
+          <w:tcPr>
+            <w:tcW w:w="5098" w:type="dxa"/>
+          </w:tcPr>
+          <w:p>
+            <w:pPr>
+              <w:rPr>
+                <w:rFonts w:ascii="Calibri" w:eastAsia="Times New Roman" w:hAnsi="Calibri" w:cs="Times New Roman"/>
+                <w:color w:val="000000"/>
+                <w:lang w:eastAsia="pl-PL"/>
+              </w:rPr>
+            </w:pPr>
+            <w:proofErr w:type="spellStart"/>
+            <w:r>
+              <w:rPr>
+                <w:rFonts w:ascii="Calibri" w:eastAsia="Times New Roman" w:hAnsi="Calibri" w:cs="Times New Roman"/>
+                <w:color w:val="000000"/>
+                <w:lang w:eastAsia="pl-PL"/>
+              </w:rPr>
+              <w:t>textBoxPunktacja</w:t>
+            </w:r>
+            <w:proofErr w:type="spellEnd"/>
+          </w:p>
+        </w:tc>
+      </w:tr>
+      <w:tr>
+        <w:trPr>
+          <w:trHeight w:val="300"/>
+        </w:trPr>
+        <w:tc>
+          <w:tcPr>
+            <w:tcW w:w="3964" w:type="dxa"/>
+            <w:noWrap/>
+          </w:tcPr>
+          <w:p>
+            <w:pPr>
+              <w:rPr>
+                <w:rFonts w:ascii="Calibri" w:eastAsia="Times New Roman" w:hAnsi="Calibri" w:cs="Times New Roman"/>
+                <w:color w:val="000000"/>
+                <w:lang w:eastAsia="pl-PL"/>
+              </w:rPr>
+            </w:pPr>
+          </w:p>
+        </w:tc>
+        <w:tc>
+          <w:tcPr>
+            <w:tcW w:w="5098" w:type="dxa"/>
+          </w:tcPr>
+          <w:p>
+            <w:pPr>
+              <w:rPr>
+                <w:rFonts w:ascii="Calibri" w:eastAsia="Times New Roman" w:hAnsi="Calibri" w:cs="Times New Roman"/>
+                <w:color w:val="000000"/>
+                <w:lang w:eastAsia="pl-PL"/>
+              </w:rPr>
+            </w:pPr>
+            <w:proofErr w:type="spellStart"/>
+            <w:r>
+              <w:rPr>
+                <w:rFonts w:ascii="Calibri" w:eastAsia="Times New Roman" w:hAnsi="Calibri" w:cs="Times New Roman"/>
+                <w:color w:val="000000"/>
+                <w:lang w:eastAsia="pl-PL"/>
+              </w:rPr>
+              <w:t>radioButton_Typ</w:t>
+            </w:r>
+            <w:proofErr w:type="spellEnd"/>
+          </w:p>
+        </w:tc>
+      </w:tr>
+      <w:tr>
+        <w:trPr>
+          <w:trHeight w:val="300"/>
+        </w:trPr>
+        <w:tc>
+          <w:tcPr>
+            <w:tcW w:w="3964" w:type="dxa"/>
+            <w:vMerge w:val="restart"/>
+            <w:noWrap/>
+          </w:tcPr>
+          <w:p>
+            <w:pPr>
+              <w:rPr>
+                <w:rFonts w:ascii="Calibri" w:eastAsia="Times New Roman" w:hAnsi="Calibri" w:cs="Times New Roman"/>
+                <w:color w:val="000000"/>
+                <w:lang w:eastAsia="pl-PL"/>
+              </w:rPr>
+            </w:pPr>
+            <w:proofErr w:type="spellStart"/>
+            <w:r>
+              <w:rPr>
+                <w:rFonts w:ascii="Calibri" w:eastAsia="Times New Roman" w:hAnsi="Calibri" w:cs="Times New Roman"/>
+                <w:color w:val="000000"/>
+                <w:lang w:eastAsia="pl-PL"/>
+              </w:rPr>
+              <w:t>groupBoxSortowanie</w:t>
+            </w:r>
+            <w:proofErr w:type="spellEnd"/>
+          </w:p>
+        </w:tc>
+        <w:tc>
+          <w:tcPr>
+            <w:tcW w:w="5098" w:type="dxa"/>
+          </w:tcPr>
+          <w:p>
+            <w:pPr>
+              <w:rPr>
+                <w:rFonts w:ascii="Calibri" w:eastAsia="Times New Roman" w:hAnsi="Calibri" w:cs="Times New Roman"/>
+                <w:color w:val="000000"/>
+                <w:lang w:eastAsia="pl-PL"/>
+              </w:rPr>
+            </w:pPr>
+            <w:proofErr w:type="spellStart"/>
+            <w:r>
+              <w:rPr>
+                <w:rFonts w:ascii="Calibri" w:eastAsia="Times New Roman" w:hAnsi="Calibri" w:cs="Times New Roman"/>
+                <w:color w:val="000000"/>
+                <w:lang w:eastAsia="pl-PL"/>
+              </w:rPr>
+              <w:t>radioButton_Nr_Inwentarzowy</w:t>
+            </w:r>
+            <w:proofErr w:type="spellEnd"/>
+          </w:p>
+        </w:tc>
+      </w:tr>
+      <w:tr>
+        <w:trPr>
+          <w:trHeight w:val="300"/>
+        </w:trPr>
+        <w:tc>
+          <w:tcPr>
+            <w:tcW w:w="3964" w:type="dxa"/>
+            <w:vMerge/>
+            <w:noWrap/>
+          </w:tcPr>
+          <w:p>
+            <w:pPr>
               <w:ind w:left="720"/>
               <w:rPr>
                 <w:rFonts w:ascii="Calibri" w:eastAsia="Times New Roman" w:hAnsi="Calibri" w:cs="Times New Roman"/>
@@ -5034,14 +4208,6 @@
                 <w:lang w:eastAsia="pl-PL"/>
               </w:rPr>
             </w:pPr>
-            <w:r>
-              <w:rPr>
-                <w:rFonts w:ascii="Calibri" w:eastAsia="Times New Roman" w:hAnsi="Calibri" w:cs="Times New Roman"/>
-                <w:color w:val="000000"/>
-                <w:lang w:eastAsia="pl-PL"/>
-              </w:rPr>
-              <w:t>Punktacja</w:t>
-            </w:r>
           </w:p>
         </w:tc>
         <w:tc>
@@ -5050,6 +4216,37 @@
           </w:tcPr>
           <w:p>
             <w:pPr>
+              <w:rPr>
+                <w:rFonts w:ascii="Calibri" w:eastAsia="Times New Roman" w:hAnsi="Calibri" w:cs="Times New Roman"/>
+                <w:color w:val="000000"/>
+                <w:lang w:eastAsia="pl-PL"/>
+              </w:rPr>
+            </w:pPr>
+            <w:proofErr w:type="spellStart"/>
+            <w:r>
+              <w:rPr>
+                <w:rFonts w:ascii="Calibri" w:eastAsia="Times New Roman" w:hAnsi="Calibri" w:cs="Times New Roman"/>
+                <w:color w:val="000000"/>
+                <w:lang w:eastAsia="pl-PL"/>
+              </w:rPr>
+              <w:t>radioButton_Nr_Fabryczny</w:t>
+            </w:r>
+            <w:proofErr w:type="spellEnd"/>
+          </w:p>
+        </w:tc>
+      </w:tr>
+      <w:tr>
+        <w:trPr>
+          <w:trHeight w:val="300"/>
+        </w:trPr>
+        <w:tc>
+          <w:tcPr>
+            <w:tcW w:w="3964" w:type="dxa"/>
+            <w:vMerge/>
+            <w:noWrap/>
+          </w:tcPr>
+          <w:p>
+            <w:pPr>
               <w:ind w:left="720"/>
               <w:rPr>
                 <w:rFonts w:ascii="Calibri" w:eastAsia="Times New Roman" w:hAnsi="Calibri" w:cs="Times New Roman"/>
@@ -5057,6 +4254,20 @@
                 <w:lang w:eastAsia="pl-PL"/>
               </w:rPr>
             </w:pPr>
+          </w:p>
+        </w:tc>
+        <w:tc>
+          <w:tcPr>
+            <w:tcW w:w="5098" w:type="dxa"/>
+          </w:tcPr>
+          <w:p>
+            <w:pPr>
+              <w:rPr>
+                <w:rFonts w:ascii="Calibri" w:eastAsia="Times New Roman" w:hAnsi="Calibri" w:cs="Times New Roman"/>
+                <w:color w:val="000000"/>
+                <w:lang w:eastAsia="pl-PL"/>
+              </w:rPr>
+            </w:pPr>
             <w:proofErr w:type="spellStart"/>
             <w:r>
               <w:rPr>
@@ -5064,7 +4275,143 @@
                 <w:color w:val="000000"/>
                 <w:lang w:eastAsia="pl-PL"/>
               </w:rPr>
-              <w:t>textBoxPunktacja</w:t>
+              <w:t>radioButton_Nr_Pomieszczenia</w:t>
+            </w:r>
+            <w:proofErr w:type="spellEnd"/>
+          </w:p>
+        </w:tc>
+      </w:tr>
+      <w:tr>
+        <w:trPr>
+          <w:trHeight w:val="300"/>
+        </w:trPr>
+        <w:tc>
+          <w:tcPr>
+            <w:tcW w:w="3964" w:type="dxa"/>
+            <w:vMerge/>
+            <w:noWrap/>
+          </w:tcPr>
+          <w:p>
+            <w:pPr>
+              <w:ind w:left="720"/>
+              <w:rPr>
+                <w:rFonts w:ascii="Calibri" w:eastAsia="Times New Roman" w:hAnsi="Calibri" w:cs="Times New Roman"/>
+                <w:color w:val="000000"/>
+                <w:lang w:eastAsia="pl-PL"/>
+              </w:rPr>
+            </w:pPr>
+          </w:p>
+        </w:tc>
+        <w:tc>
+          <w:tcPr>
+            <w:tcW w:w="5098" w:type="dxa"/>
+          </w:tcPr>
+          <w:p>
+            <w:pPr>
+              <w:rPr>
+                <w:rFonts w:ascii="Calibri" w:eastAsia="Times New Roman" w:hAnsi="Calibri" w:cs="Times New Roman"/>
+                <w:color w:val="000000"/>
+                <w:lang w:eastAsia="pl-PL"/>
+              </w:rPr>
+            </w:pPr>
+            <w:proofErr w:type="spellStart"/>
+            <w:r>
+              <w:rPr>
+                <w:rFonts w:ascii="Calibri" w:eastAsia="Times New Roman" w:hAnsi="Calibri" w:cs="Times New Roman"/>
+                <w:color w:val="000000"/>
+                <w:lang w:eastAsia="pl-PL"/>
+              </w:rPr>
+              <w:t>radioButton_Nazwa</w:t>
+            </w:r>
+            <w:proofErr w:type="spellEnd"/>
+          </w:p>
+        </w:tc>
+      </w:tr>
+      <w:tr>
+        <w:trPr>
+          <w:trHeight w:val="300"/>
+        </w:trPr>
+        <w:tc>
+          <w:tcPr>
+            <w:tcW w:w="3964" w:type="dxa"/>
+            <w:noWrap/>
+          </w:tcPr>
+          <w:p>
+            <w:pPr>
+              <w:ind w:left="720"/>
+              <w:rPr>
+                <w:rFonts w:ascii="Calibri" w:eastAsia="Times New Roman" w:hAnsi="Calibri" w:cs="Times New Roman"/>
+                <w:color w:val="000000"/>
+                <w:lang w:eastAsia="pl-PL"/>
+              </w:rPr>
+            </w:pPr>
+          </w:p>
+        </w:tc>
+        <w:tc>
+          <w:tcPr>
+            <w:tcW w:w="5098" w:type="dxa"/>
+          </w:tcPr>
+          <w:p>
+            <w:pPr>
+              <w:rPr>
+                <w:rFonts w:ascii="Calibri" w:eastAsia="Times New Roman" w:hAnsi="Calibri" w:cs="Times New Roman"/>
+                <w:color w:val="000000"/>
+                <w:lang w:eastAsia="pl-PL"/>
+              </w:rPr>
+            </w:pPr>
+            <w:proofErr w:type="spellStart"/>
+            <w:r>
+              <w:rPr>
+                <w:rFonts w:ascii="Calibri" w:eastAsia="Times New Roman" w:hAnsi="Calibri" w:cs="Times New Roman"/>
+                <w:color w:val="000000"/>
+                <w:lang w:eastAsia="pl-PL"/>
+              </w:rPr>
+              <w:t>textBoxWyszukiwanie</w:t>
+            </w:r>
+            <w:proofErr w:type="spellEnd"/>
+          </w:p>
+        </w:tc>
+      </w:tr>
+      <w:tr>
+        <w:trPr>
+          <w:trHeight w:val="300"/>
+        </w:trPr>
+        <w:tc>
+          <w:tcPr>
+            <w:tcW w:w="3964" w:type="dxa"/>
+            <w:noWrap/>
+          </w:tcPr>
+          <w:p>
+            <w:pPr>
+              <w:ind w:left="720"/>
+              <w:rPr>
+                <w:rFonts w:ascii="Calibri" w:eastAsia="Times New Roman" w:hAnsi="Calibri" w:cs="Times New Roman"/>
+                <w:color w:val="000000"/>
+                <w:lang w:eastAsia="pl-PL"/>
+              </w:rPr>
+            </w:pPr>
+          </w:p>
+        </w:tc>
+        <w:tc>
+          <w:tcPr>
+            <w:tcW w:w="5098" w:type="dxa"/>
+          </w:tcPr>
+          <w:p>
+            <w:pPr>
+              <w:rPr>
+                <w:rFonts w:ascii="Calibri" w:eastAsia="Times New Roman" w:hAnsi="Calibri" w:cs="Times New Roman"/>
+                <w:color w:val="000000"/>
+                <w:lang w:eastAsia="pl-PL"/>
+              </w:rPr>
+            </w:pPr>
+            <w:proofErr w:type="spellStart"/>
+            <w:r>
+              <w:rPr>
+                <w:rFonts w:ascii="Calibri" w:eastAsia="Times New Roman" w:hAnsi="Calibri" w:cs="Times New Roman"/>
+                <w:color w:val="000000"/>
+                <w:lang w:eastAsia="pl-PL"/>
+              </w:rPr>
+              <w:t>buttonSzukaj</w:t>
             </w:r>
             <w:proofErr w:type="spellEnd"/>
           </w:p>
@@ -5078,6 +4425,366 @@
         </w:pBdr>
         <w:ind w:left="360"/>
       </w:pPr>
+    </w:p>
+    <w:p>
+      <w:r>
+        <w:t xml:space="preserve">Tabela </w:t>
+      </w:r>
+      <w:r>
+        <w:rPr>
+          <w:b/>
+        </w:rPr>
+        <w:t>Kategoria</w:t>
+      </w:r>
+      <w:r>
+        <w:rPr>
+          <w:b/>
+        </w:rPr>
+        <w:t xml:space="preserve"> </w:t>
+      </w:r>
+      <w:r>
+        <w:rPr>
+          <w:b/>
+        </w:rPr>
+        <w:t>(dane słownikowe</w:t>
+      </w:r>
+      <w:r>
+        <w:t xml:space="preserve"> </w:t>
+      </w:r>
+      <w:r>
+        <w:t>jaką kategorię stanowi</w:t>
+      </w:r>
+      <w:r>
+        <w:rPr>
+          <w:b/>
+        </w:rPr>
+        <w:t>)</w:t>
+      </w:r>
+      <w:r>
+        <w:t xml:space="preserve"> powinna zawierać następujące pozycje:</w:t>
+      </w:r>
+    </w:p>
+    <w:p>
+      <w:pPr>
+        <w:pStyle w:val="Akapitzlist"/>
+        <w:numPr>
+          <w:ilvl w:val="0"/>
+          <w:numId w:val="18"/>
+        </w:numPr>
+      </w:pPr>
+      <w:r>
+        <w:t>Identyfikator</w:t>
+      </w:r>
+    </w:p>
+    <w:p>
+      <w:pPr>
+        <w:pStyle w:val="Akapitzlist"/>
+        <w:numPr>
+          <w:ilvl w:val="0"/>
+          <w:numId w:val="18"/>
+        </w:numPr>
+      </w:pPr>
+      <w:r>
+        <w:rPr>
+          <w:b/>
+        </w:rPr>
+        <w:t>Kategoria</w:t>
+      </w:r>
+      <w:bookmarkStart w:id="0" w:name="_GoBack"/>
+      <w:bookmarkEnd w:id="0"/>
+      <w:r>
+        <w:t xml:space="preserve"> – (SŁOWNIK -&gt; </w:t>
+      </w:r>
+      <w:r>
+        <w:t>laboratoryjne</w:t>
+      </w:r>
+      <w:r>
+        <w:t xml:space="preserve"> / </w:t>
+      </w:r>
+      <w:r>
+        <w:t>warsztatowe</w:t>
+      </w:r>
+      <w:r>
+        <w:t xml:space="preserve">) </w:t>
+      </w:r>
+    </w:p>
+    <w:p>
+      <w:r>
+        <w:t xml:space="preserve">Tabela </w:t>
+      </w:r>
+      <w:proofErr w:type="spellStart"/>
+      <w:r>
+        <w:rPr>
+          <w:b/>
+        </w:rPr>
+        <w:t>Czestotliwosc</w:t>
+      </w:r>
+      <w:proofErr w:type="spellEnd"/>
+      <w:r>
+        <w:rPr>
+          <w:b/>
+        </w:rPr>
+        <w:t xml:space="preserve"> (dane słownikowe</w:t>
+      </w:r>
+      <w:r>
+        <w:t xml:space="preserve"> </w:t>
+      </w:r>
+      <w:r>
+        <w:t>jak często jest wykorzystywana</w:t>
+      </w:r>
+      <w:r>
+        <w:rPr>
+          <w:b/>
+        </w:rPr>
+        <w:t>)</w:t>
+      </w:r>
+      <w:r>
+        <w:t xml:space="preserve"> powinna zawierać następujące pozycje:</w:t>
+      </w:r>
+    </w:p>
+    <w:p>
+      <w:pPr>
+        <w:pStyle w:val="Akapitzlist"/>
+        <w:numPr>
+          <w:ilvl w:val="0"/>
+          <w:numId w:val="18"/>
+        </w:numPr>
+      </w:pPr>
+      <w:r>
+        <w:t>Identyfikator</w:t>
+      </w:r>
+    </w:p>
+    <w:p>
+      <w:pPr>
+        <w:pStyle w:val="Akapitzlist"/>
+        <w:numPr>
+          <w:ilvl w:val="0"/>
+          <w:numId w:val="18"/>
+        </w:numPr>
+      </w:pPr>
+      <w:proofErr w:type="spellStart"/>
+      <w:r>
+        <w:rPr>
+          <w:b/>
+        </w:rPr>
+        <w:t>Czestotliwosc</w:t>
+      </w:r>
+      <w:proofErr w:type="spellEnd"/>
+      <w:r>
+        <w:t xml:space="preserve"> – (SŁOWNIK -&gt; kilka razy w miesiącu / kwartale /</w:t>
+      </w:r>
+      <w:r>
+        <w:rPr>
+          <w:rFonts w:ascii="Calibri" w:eastAsia="Times New Roman" w:hAnsi="Calibri" w:cs="Times New Roman"/>
+          <w:color w:val="000000"/>
+          <w:lang w:eastAsia="pl-PL"/>
+        </w:rPr>
+        <w:t xml:space="preserve"> w okresie półrocznym</w:t>
+      </w:r>
+      <w:r>
+        <w:t xml:space="preserve">/w roku / rzadziej / nieużywana) </w:t>
+      </w:r>
+    </w:p>
+    <w:p>
+      <w:r>
+        <w:t>Tabela</w:t>
+      </w:r>
+      <w:r>
+        <w:rPr>
+          <w:b/>
+        </w:rPr>
+        <w:t xml:space="preserve"> </w:t>
+      </w:r>
+      <w:proofErr w:type="spellStart"/>
+      <w:r>
+        <w:rPr>
+          <w:b/>
+        </w:rPr>
+        <w:t>Stan_techniczny</w:t>
+      </w:r>
+      <w:proofErr w:type="spellEnd"/>
+      <w:r>
+        <w:rPr>
+          <w:b/>
+        </w:rPr>
+        <w:t>(dane słownikowe</w:t>
+      </w:r>
+      <w:r>
+        <w:t xml:space="preserve"> </w:t>
+      </w:r>
+      <w:r>
+        <w:t>jak</w:t>
+      </w:r>
+      <w:r>
+        <w:t>i stan techniczny)</w:t>
+      </w:r>
+      <w:r>
+        <w:t xml:space="preserve"> powinna zawierać następujące pozycje:</w:t>
+      </w:r>
+    </w:p>
+    <w:p>
+      <w:pPr>
+        <w:pStyle w:val="Akapitzlist"/>
+        <w:numPr>
+          <w:ilvl w:val="0"/>
+          <w:numId w:val="20"/>
+        </w:numPr>
+      </w:pPr>
+      <w:proofErr w:type="spellStart"/>
+      <w:r>
+        <w:t>Identyfikator</w:t>
+      </w:r>
+      <w:proofErr w:type="spellEnd"/>
+    </w:p>
+    <w:p>
+      <w:pPr>
+        <w:pStyle w:val="Akapitzlist"/>
+        <w:numPr>
+          <w:ilvl w:val="0"/>
+          <w:numId w:val="20"/>
+        </w:numPr>
+      </w:pPr>
+      <w:proofErr w:type="spellStart"/>
+      <w:r>
+        <w:rPr>
+          <w:b/>
+        </w:rPr>
+        <w:t>Stan_techniczny</w:t>
+      </w:r>
+      <w:proofErr w:type="spellEnd"/>
+      <w:r>
+        <w:t xml:space="preserve"> (SŁOWNIK -&gt; dobry/ do naprawy / </w:t>
+      </w:r>
+      <w:r>
+        <w:t xml:space="preserve">do </w:t>
+      </w:r>
+      <w:r>
+        <w:t>złom</w:t>
+      </w:r>
+      <w:r>
+        <w:t>owania</w:t>
+      </w:r>
+      <w:r>
+        <w:t>)</w:t>
+      </w:r>
+    </w:p>
+    <w:p>
+      <w:r>
+        <w:t xml:space="preserve">Tabela </w:t>
+      </w:r>
+      <w:r>
+        <w:rPr>
+          <w:b/>
+        </w:rPr>
+        <w:t>Propozycja</w:t>
+      </w:r>
+      <w:r>
+        <w:rPr>
+          <w:b/>
+        </w:rPr>
+        <w:t xml:space="preserve"> (dane słownikowe</w:t>
+      </w:r>
+      <w:r>
+        <w:t xml:space="preserve"> </w:t>
+      </w:r>
+      <w:r>
+        <w:t>jak wykorzystać</w:t>
+      </w:r>
+      <w:r>
+        <w:rPr>
+          <w:b/>
+        </w:rPr>
+        <w:t>)</w:t>
+      </w:r>
+      <w:r>
+        <w:t xml:space="preserve"> powinna zawierać następujące pozycje:</w:t>
+      </w:r>
+    </w:p>
+    <w:p>
+      <w:pPr>
+        <w:pStyle w:val="Akapitzlist"/>
+        <w:numPr>
+          <w:ilvl w:val="0"/>
+          <w:numId w:val="19"/>
+        </w:numPr>
+      </w:pPr>
+      <w:r>
+        <w:t>Identyfikator</w:t>
+      </w:r>
+    </w:p>
+    <w:p>
+      <w:pPr>
+        <w:pStyle w:val="Akapitzlist"/>
+        <w:numPr>
+          <w:ilvl w:val="0"/>
+          <w:numId w:val="19"/>
+        </w:numPr>
+      </w:pPr>
+      <w:r>
+        <w:rPr>
+          <w:b/>
+        </w:rPr>
+        <w:t>Propozycja</w:t>
+      </w:r>
+      <w:r>
+        <w:t xml:space="preserve"> – (SŁOWNIK -&gt; </w:t>
+      </w:r>
+      <w:r>
+        <w:rPr>
+          <w:rFonts w:ascii="Calibri" w:eastAsia="Times New Roman" w:hAnsi="Calibri" w:cs="Times New Roman"/>
+          <w:color w:val="000000"/>
+          <w:lang w:eastAsia="pl-PL"/>
+        </w:rPr>
+        <w:t>zachować</w:t>
+      </w:r>
+      <w:r>
+        <w:rPr>
+          <w:rFonts w:ascii="Calibri" w:eastAsia="Times New Roman" w:hAnsi="Calibri" w:cs="Times New Roman"/>
+          <w:color w:val="000000"/>
+          <w:lang w:eastAsia="pl-PL"/>
+        </w:rPr>
+        <w:t xml:space="preserve">, </w:t>
+      </w:r>
+      <w:r>
+        <w:rPr>
+          <w:rFonts w:ascii="Calibri" w:eastAsia="Times New Roman" w:hAnsi="Calibri" w:cs="Times New Roman"/>
+          <w:color w:val="000000"/>
+          <w:lang w:eastAsia="pl-PL"/>
+        </w:rPr>
+        <w:t>do remontu</w:t>
+      </w:r>
+      <w:r>
+        <w:rPr>
+          <w:rFonts w:ascii="Calibri" w:eastAsia="Times New Roman" w:hAnsi="Calibri" w:cs="Times New Roman"/>
+          <w:color w:val="000000"/>
+          <w:lang w:eastAsia="pl-PL"/>
+        </w:rPr>
+        <w:t>,</w:t>
+      </w:r>
+      <w:r>
+        <w:rPr>
+          <w:rFonts w:ascii="Calibri" w:eastAsia="Times New Roman" w:hAnsi="Calibri" w:cs="Times New Roman"/>
+          <w:color w:val="000000"/>
+          <w:lang w:eastAsia="pl-PL"/>
+        </w:rPr>
+        <w:t xml:space="preserve"> </w:t>
+      </w:r>
+      <w:r>
+        <w:rPr>
+          <w:rFonts w:ascii="Calibri" w:eastAsia="Times New Roman" w:hAnsi="Calibri" w:cs="Times New Roman"/>
+          <w:color w:val="000000"/>
+          <w:lang w:eastAsia="pl-PL"/>
+        </w:rPr>
+        <w:t>do likwidacji</w:t>
+      </w:r>
+      <w:r>
+        <w:rPr>
+          <w:rFonts w:ascii="Calibri" w:eastAsia="Times New Roman" w:hAnsi="Calibri" w:cs="Times New Roman"/>
+          <w:color w:val="000000"/>
+          <w:lang w:eastAsia="pl-PL"/>
+        </w:rPr>
+        <w:t>)</w:t>
+      </w:r>
     </w:p>
     <w:p>
       <w:pPr>
@@ -5289,6 +4996,7 @@
     </w:p>
     <w:p>
       <w:r>
+        <w:lastRenderedPageBreak/>
         <w:t xml:space="preserve">Tabela </w:t>
       </w:r>
       <w:r>
@@ -6244,6 +5952,186 @@
     </w:lvl>
   </w:abstractNum>
   <w:abstractNum w:abstractNumId="8" w15:restartNumberingAfterBreak="0">
+    <w:nsid w:val="36EB1597"/>
+    <w:multiLevelType w:val="hybridMultilevel"/>
+    <w:tmpl w:val="B6FEA19C"/>
+    <w:lvl w:ilvl="0" w:tplc="64BE2C80">
+      <w:start w:val="1"/>
+      <w:numFmt w:val="decimal"/>
+      <w:lvlText w:val="%1."/>
+      <w:lvlJc w:val="left"/>
+      <w:pPr>
+        <w:ind w:left="720" w:hanging="360"/>
+      </w:pPr>
+      <w:rPr>
+        <w:rFonts w:hint="default"/>
+        <w:b/>
+      </w:rPr>
+    </w:lvl>
+    <w:lvl w:ilvl="1" w:tplc="04150019" w:tentative="1">
+      <w:start w:val="1"/>
+      <w:numFmt w:val="lowerLetter"/>
+      <w:lvlText w:val="%2."/>
+      <w:lvlJc w:val="left"/>
+      <w:pPr>
+        <w:ind w:left="1440" w:hanging="360"/>
+      </w:pPr>
+    </w:lvl>
+    <w:lvl w:ilvl="2" w:tplc="0415001B" w:tentative="1">
+      <w:start w:val="1"/>
+      <w:numFmt w:val="lowerRoman"/>
+      <w:lvlText w:val="%3."/>
+      <w:lvlJc w:val="right"/>
+      <w:pPr>
+        <w:ind w:left="2160" w:hanging="180"/>
+      </w:pPr>
+    </w:lvl>
+    <w:lvl w:ilvl="3" w:tplc="0415000F" w:tentative="1">
+      <w:start w:val="1"/>
+      <w:numFmt w:val="decimal"/>
+      <w:lvlText w:val="%4."/>
+      <w:lvlJc w:val="left"/>
+      <w:pPr>
+        <w:ind w:left="2880" w:hanging="360"/>
+      </w:pPr>
+    </w:lvl>
+    <w:lvl w:ilvl="4" w:tplc="04150019" w:tentative="1">
+      <w:start w:val="1"/>
+      <w:numFmt w:val="lowerLetter"/>
+      <w:lvlText w:val="%5."/>
+      <w:lvlJc w:val="left"/>
+      <w:pPr>
+        <w:ind w:left="3600" w:hanging="360"/>
+      </w:pPr>
+    </w:lvl>
+    <w:lvl w:ilvl="5" w:tplc="0415001B" w:tentative="1">
+      <w:start w:val="1"/>
+      <w:numFmt w:val="lowerRoman"/>
+      <w:lvlText w:val="%6."/>
+      <w:lvlJc w:val="right"/>
+      <w:pPr>
+        <w:ind w:left="4320" w:hanging="180"/>
+      </w:pPr>
+    </w:lvl>
+    <w:lvl w:ilvl="6" w:tplc="0415000F" w:tentative="1">
+      <w:start w:val="1"/>
+      <w:numFmt w:val="decimal"/>
+      <w:lvlText w:val="%7."/>
+      <w:lvlJc w:val="left"/>
+      <w:pPr>
+        <w:ind w:left="5040" w:hanging="360"/>
+      </w:pPr>
+    </w:lvl>
+    <w:lvl w:ilvl="7" w:tplc="04150019" w:tentative="1">
+      <w:start w:val="1"/>
+      <w:numFmt w:val="lowerLetter"/>
+      <w:lvlText w:val="%8."/>
+      <w:lvlJc w:val="left"/>
+      <w:pPr>
+        <w:ind w:left="5760" w:hanging="360"/>
+      </w:pPr>
+    </w:lvl>
+    <w:lvl w:ilvl="8" w:tplc="0415001B" w:tentative="1">
+      <w:start w:val="1"/>
+      <w:numFmt w:val="lowerRoman"/>
+      <w:lvlText w:val="%9."/>
+      <w:lvlJc w:val="right"/>
+      <w:pPr>
+        <w:ind w:left="6480" w:hanging="180"/>
+      </w:pPr>
+    </w:lvl>
+  </w:abstractNum>
+  <w:abstractNum w:abstractNumId="9" w15:restartNumberingAfterBreak="0">
+    <w:nsid w:val="3C827C59"/>
+    <w:multiLevelType w:val="hybridMultilevel"/>
+    <w:tmpl w:val="B6FEA19C"/>
+    <w:lvl w:ilvl="0" w:tplc="64BE2C80">
+      <w:start w:val="1"/>
+      <w:numFmt w:val="decimal"/>
+      <w:lvlText w:val="%1."/>
+      <w:lvlJc w:val="left"/>
+      <w:pPr>
+        <w:ind w:left="720" w:hanging="360"/>
+      </w:pPr>
+      <w:rPr>
+        <w:rFonts w:hint="default"/>
+        <w:b/>
+      </w:rPr>
+    </w:lvl>
+    <w:lvl w:ilvl="1" w:tplc="04150019" w:tentative="1">
+      <w:start w:val="1"/>
+      <w:numFmt w:val="lowerLetter"/>
+      <w:lvlText w:val="%2."/>
+      <w:lvlJc w:val="left"/>
+      <w:pPr>
+        <w:ind w:left="1440" w:hanging="360"/>
+      </w:pPr>
+    </w:lvl>
+    <w:lvl w:ilvl="2" w:tplc="0415001B" w:tentative="1">
+      <w:start w:val="1"/>
+      <w:numFmt w:val="lowerRoman"/>
+      <w:lvlText w:val="%3."/>
+      <w:lvlJc w:val="right"/>
+      <w:pPr>
+        <w:ind w:left="2160" w:hanging="180"/>
+      </w:pPr>
+    </w:lvl>
+    <w:lvl w:ilvl="3" w:tplc="0415000F" w:tentative="1">
+      <w:start w:val="1"/>
+      <w:numFmt w:val="decimal"/>
+      <w:lvlText w:val="%4."/>
+      <w:lvlJc w:val="left"/>
+      <w:pPr>
+        <w:ind w:left="2880" w:hanging="360"/>
+      </w:pPr>
+    </w:lvl>
+    <w:lvl w:ilvl="4" w:tplc="04150019" w:tentative="1">
+      <w:start w:val="1"/>
+      <w:numFmt w:val="lowerLetter"/>
+      <w:lvlText w:val="%5."/>
+      <w:lvlJc w:val="left"/>
+      <w:pPr>
+        <w:ind w:left="3600" w:hanging="360"/>
+      </w:pPr>
+    </w:lvl>
+    <w:lvl w:ilvl="5" w:tplc="0415001B" w:tentative="1">
+      <w:start w:val="1"/>
+      <w:numFmt w:val="lowerRoman"/>
+      <w:lvlText w:val="%6."/>
+      <w:lvlJc w:val="right"/>
+      <w:pPr>
+        <w:ind w:left="4320" w:hanging="180"/>
+      </w:pPr>
+    </w:lvl>
+    <w:lvl w:ilvl="6" w:tplc="0415000F" w:tentative="1">
+      <w:start w:val="1"/>
+      <w:numFmt w:val="decimal"/>
+      <w:lvlText w:val="%7."/>
+      <w:lvlJc w:val="left"/>
+      <w:pPr>
+        <w:ind w:left="5040" w:hanging="360"/>
+      </w:pPr>
+    </w:lvl>
+    <w:lvl w:ilvl="7" w:tplc="04150019" w:tentative="1">
+      <w:start w:val="1"/>
+      <w:numFmt w:val="lowerLetter"/>
+      <w:lvlText w:val="%8."/>
+      <w:lvlJc w:val="left"/>
+      <w:pPr>
+        <w:ind w:left="5760" w:hanging="360"/>
+      </w:pPr>
+    </w:lvl>
+    <w:lvl w:ilvl="8" w:tplc="0415001B" w:tentative="1">
+      <w:start w:val="1"/>
+      <w:numFmt w:val="lowerRoman"/>
+      <w:lvlText w:val="%9."/>
+      <w:lvlJc w:val="right"/>
+      <w:pPr>
+        <w:ind w:left="6480" w:hanging="180"/>
+      </w:pPr>
+    </w:lvl>
+  </w:abstractNum>
+  <w:abstractNum w:abstractNumId="10" w15:restartNumberingAfterBreak="0">
     <w:nsid w:val="3CB768F2"/>
     <w:multiLevelType w:val="hybridMultilevel"/>
     <w:tmpl w:val="C7849D28"/>
@@ -6329,7 +6217,7 @@
       </w:pPr>
     </w:lvl>
   </w:abstractNum>
-  <w:abstractNum w:abstractNumId="9" w15:restartNumberingAfterBreak="0">
+  <w:abstractNum w:abstractNumId="11" w15:restartNumberingAfterBreak="0">
     <w:nsid w:val="4EEA2E89"/>
     <w:multiLevelType w:val="hybridMultilevel"/>
     <w:tmpl w:val="E42C2C8A"/>
@@ -6415,7 +6303,7 @@
       </w:pPr>
     </w:lvl>
   </w:abstractNum>
-  <w:abstractNum w:abstractNumId="10" w15:restartNumberingAfterBreak="0">
+  <w:abstractNum w:abstractNumId="12" w15:restartNumberingAfterBreak="0">
     <w:nsid w:val="547E27B5"/>
     <w:multiLevelType w:val="hybridMultilevel"/>
     <w:tmpl w:val="5A3891A6"/>
@@ -6504,7 +6392,7 @@
       </w:pPr>
     </w:lvl>
   </w:abstractNum>
-  <w:abstractNum w:abstractNumId="11" w15:restartNumberingAfterBreak="0">
+  <w:abstractNum w:abstractNumId="13" w15:restartNumberingAfterBreak="0">
     <w:nsid w:val="620F2E56"/>
     <w:multiLevelType w:val="hybridMultilevel"/>
     <w:tmpl w:val="93C21D48"/>
@@ -6617,7 +6505,97 @@
       </w:rPr>
     </w:lvl>
   </w:abstractNum>
-  <w:abstractNum w:abstractNumId="12" w15:restartNumberingAfterBreak="0">
+  <w:abstractNum w:abstractNumId="14" w15:restartNumberingAfterBreak="0">
+    <w:nsid w:val="66CD2133"/>
+    <w:multiLevelType w:val="hybridMultilevel"/>
+    <w:tmpl w:val="B6FEA19C"/>
+    <w:lvl w:ilvl="0" w:tplc="64BE2C80">
+      <w:start w:val="1"/>
+      <w:numFmt w:val="decimal"/>
+      <w:lvlText w:val="%1."/>
+      <w:lvlJc w:val="left"/>
+      <w:pPr>
+        <w:ind w:left="720" w:hanging="360"/>
+      </w:pPr>
+      <w:rPr>
+        <w:rFonts w:hint="default"/>
+        <w:b/>
+      </w:rPr>
+    </w:lvl>
+    <w:lvl w:ilvl="1" w:tplc="04150019" w:tentative="1">
+      <w:start w:val="1"/>
+      <w:numFmt w:val="lowerLetter"/>
+      <w:lvlText w:val="%2."/>
+      <w:lvlJc w:val="left"/>
+      <w:pPr>
+        <w:ind w:left="1440" w:hanging="360"/>
+      </w:pPr>
+    </w:lvl>
+    <w:lvl w:ilvl="2" w:tplc="0415001B" w:tentative="1">
+      <w:start w:val="1"/>
+      <w:numFmt w:val="lowerRoman"/>
+      <w:lvlText w:val="%3."/>
+      <w:lvlJc w:val="right"/>
+      <w:pPr>
+        <w:ind w:left="2160" w:hanging="180"/>
+      </w:pPr>
+    </w:lvl>
+    <w:lvl w:ilvl="3" w:tplc="0415000F" w:tentative="1">
+      <w:start w:val="1"/>
+      <w:numFmt w:val="decimal"/>
+      <w:lvlText w:val="%4."/>
+      <w:lvlJc w:val="left"/>
+      <w:pPr>
+        <w:ind w:left="2880" w:hanging="360"/>
+      </w:pPr>
+    </w:lvl>
+    <w:lvl w:ilvl="4" w:tplc="04150019" w:tentative="1">
+      <w:start w:val="1"/>
+      <w:numFmt w:val="lowerLetter"/>
+      <w:lvlText w:val="%5."/>
+      <w:lvlJc w:val="left"/>
+      <w:pPr>
+        <w:ind w:left="3600" w:hanging="360"/>
+      </w:pPr>
+    </w:lvl>
+    <w:lvl w:ilvl="5" w:tplc="0415001B" w:tentative="1">
+      <w:start w:val="1"/>
+      <w:numFmt w:val="lowerRoman"/>
+      <w:lvlText w:val="%6."/>
+      <w:lvlJc w:val="right"/>
+      <w:pPr>
+        <w:ind w:left="4320" w:hanging="180"/>
+      </w:pPr>
+    </w:lvl>
+    <w:lvl w:ilvl="6" w:tplc="0415000F" w:tentative="1">
+      <w:start w:val="1"/>
+      <w:numFmt w:val="decimal"/>
+      <w:lvlText w:val="%7."/>
+      <w:lvlJc w:val="left"/>
+      <w:pPr>
+        <w:ind w:left="5040" w:hanging="360"/>
+      </w:pPr>
+    </w:lvl>
+    <w:lvl w:ilvl="7" w:tplc="04150019" w:tentative="1">
+      <w:start w:val="1"/>
+      <w:numFmt w:val="lowerLetter"/>
+      <w:lvlText w:val="%8."/>
+      <w:lvlJc w:val="left"/>
+      <w:pPr>
+        <w:ind w:left="5760" w:hanging="360"/>
+      </w:pPr>
+    </w:lvl>
+    <w:lvl w:ilvl="8" w:tplc="0415001B" w:tentative="1">
+      <w:start w:val="1"/>
+      <w:numFmt w:val="lowerRoman"/>
+      <w:lvlText w:val="%9."/>
+      <w:lvlJc w:val="right"/>
+      <w:pPr>
+        <w:ind w:left="6480" w:hanging="180"/>
+      </w:pPr>
+    </w:lvl>
+  </w:abstractNum>
+  <w:abstractNum w:abstractNumId="15" w15:restartNumberingAfterBreak="0">
     <w:nsid w:val="6C204918"/>
     <w:multiLevelType w:val="hybridMultilevel"/>
     <w:tmpl w:val="54325AE4"/>
@@ -6706,7 +6684,7 @@
       </w:pPr>
     </w:lvl>
   </w:abstractNum>
-  <w:abstractNum w:abstractNumId="13" w15:restartNumberingAfterBreak="0">
+  <w:abstractNum w:abstractNumId="16" w15:restartNumberingAfterBreak="0">
     <w:nsid w:val="6FC3685A"/>
     <w:multiLevelType w:val="hybridMultilevel"/>
     <w:tmpl w:val="6942A2CE"/>
@@ -6795,7 +6773,7 @@
       </w:pPr>
     </w:lvl>
   </w:abstractNum>
-  <w:abstractNum w:abstractNumId="14" w15:restartNumberingAfterBreak="0">
+  <w:abstractNum w:abstractNumId="17" w15:restartNumberingAfterBreak="0">
     <w:nsid w:val="73276AFA"/>
     <w:multiLevelType w:val="hybridMultilevel"/>
     <w:tmpl w:val="942E428E"/>
@@ -6908,7 +6886,7 @@
       </w:rPr>
     </w:lvl>
   </w:abstractNum>
-  <w:abstractNum w:abstractNumId="15" w15:restartNumberingAfterBreak="0">
+  <w:abstractNum w:abstractNumId="18" w15:restartNumberingAfterBreak="0">
     <w:nsid w:val="79F20C9A"/>
     <w:multiLevelType w:val="hybridMultilevel"/>
     <w:tmpl w:val="3C20F7DA"/>
@@ -7021,7 +6999,7 @@
       </w:rPr>
     </w:lvl>
   </w:abstractNum>
-  <w:abstractNum w:abstractNumId="16" w15:restartNumberingAfterBreak="0">
+  <w:abstractNum w:abstractNumId="19" w15:restartNumberingAfterBreak="0">
     <w:nsid w:val="7BA40CBC"/>
     <w:multiLevelType w:val="hybridMultilevel"/>
     <w:tmpl w:val="59E4FB42"/>
@@ -7111,13 +7089,13 @@
     </w:lvl>
   </w:abstractNum>
   <w:num w:numId="1">
-    <w:abstractNumId w:val="8"/>
+    <w:abstractNumId w:val="10"/>
   </w:num>
   <w:num w:numId="2">
-    <w:abstractNumId w:val="13"/>
+    <w:abstractNumId w:val="16"/>
   </w:num>
   <w:num w:numId="3">
-    <w:abstractNumId w:val="12"/>
+    <w:abstractNumId w:val="15"/>
   </w:num>
   <w:num w:numId="4">
     <w:abstractNumId w:val="0"/>
@@ -7126,10 +7104,10 @@
     <w:abstractNumId w:val="3"/>
   </w:num>
   <w:num w:numId="6">
-    <w:abstractNumId w:val="10"/>
+    <w:abstractNumId w:val="12"/>
   </w:num>
   <w:num w:numId="7">
-    <w:abstractNumId w:val="15"/>
+    <w:abstractNumId w:val="18"/>
   </w:num>
   <w:num w:numId="8">
     <w:abstractNumId w:val="1"/>
@@ -7138,16 +7116,16 @@
     <w:abstractNumId w:val="5"/>
   </w:num>
   <w:num w:numId="10">
-    <w:abstractNumId w:val="16"/>
+    <w:abstractNumId w:val="19"/>
   </w:num>
   <w:num w:numId="11">
-    <w:abstractNumId w:val="11"/>
+    <w:abstractNumId w:val="13"/>
   </w:num>
   <w:num w:numId="12">
     <w:abstractNumId w:val="4"/>
   </w:num>
   <w:num w:numId="13">
-    <w:abstractNumId w:val="14"/>
+    <w:abstractNumId w:val="17"/>
   </w:num>
   <w:num w:numId="14">
     <w:abstractNumId w:val="2"/>
@@ -7159,7 +7137,16 @@
     <w:abstractNumId w:val="7"/>
   </w:num>
   <w:num w:numId="17">
+    <w:abstractNumId w:val="11"/>
+  </w:num>
+  <w:num w:numId="18">
+    <w:abstractNumId w:val="8"/>
+  </w:num>
+  <w:num w:numId="19">
     <w:abstractNumId w:val="9"/>
+  </w:num>
+  <w:num w:numId="20">
+    <w:abstractNumId w:val="14"/>
   </w:num>
 </w:numbering>
 </file>

</xml_diff>